<commit_message>
Su 18.2 pohdinnat lisätty
</commit_message>
<xml_diff>
--- a/SDS_learning_diary_HäkkinenSanna.docx
+++ b/SDS_learning_diary_HäkkinenSanna.docx
@@ -14,7 +14,6 @@
           <w:lang w:val="en-US"/>
         </w:rPr>
       </w:pPr>
-      <w:proofErr w:type="spellStart"/>
       <w:r>
         <w:rPr>
           <w:rFonts w:ascii="Times New Roman" w:hAnsi="Times New Roman" w:cs="Times New Roman"/>
@@ -23,10 +22,13 @@
           <w:szCs w:val="24"/>
           <w:lang w:val="en-US"/>
         </w:rPr>
-        <w:t>Lappeenrannan</w:t>
-      </w:r>
-      <w:proofErr w:type="spellEnd"/>
-      <w:r>
+        <w:t>Lappeenrannan teknillinen yliopisto</w:t>
+      </w:r>
+    </w:p>
+    <w:p>
+      <w:pPr>
+        <w:pStyle w:val="Otsikko"/>
+        <w:jc w:val="both"/>
         <w:rPr>
           <w:rFonts w:ascii="Times New Roman" w:hAnsi="Times New Roman" w:cs="Times New Roman"/>
           <w:b w:val="0"/>
@@ -34,9 +36,7 @@
           <w:szCs w:val="24"/>
           <w:lang w:val="en-US"/>
         </w:rPr>
-        <w:t xml:space="preserve"> </w:t>
-      </w:r>
-      <w:proofErr w:type="spellStart"/>
+      </w:pPr>
       <w:r>
         <w:rPr>
           <w:rFonts w:ascii="Times New Roman" w:hAnsi="Times New Roman" w:cs="Times New Roman"/>
@@ -45,10 +45,13 @@
           <w:szCs w:val="24"/>
           <w:lang w:val="en-US"/>
         </w:rPr>
-        <w:t>teknillinen</w:t>
-      </w:r>
-      <w:proofErr w:type="spellEnd"/>
-      <w:r>
+        <w:t>Name of your school goes here (School of Business and Management)</w:t>
+      </w:r>
+    </w:p>
+    <w:p>
+      <w:pPr>
+        <w:pStyle w:val="Otsikko"/>
+        <w:jc w:val="both"/>
         <w:rPr>
           <w:rFonts w:ascii="Times New Roman" w:hAnsi="Times New Roman" w:cs="Times New Roman"/>
           <w:b w:val="0"/>
@@ -56,10 +59,56 @@
           <w:szCs w:val="24"/>
           <w:lang w:val="en-US"/>
         </w:rPr>
-        <w:t xml:space="preserve"> </w:t>
-      </w:r>
-      <w:proofErr w:type="spellStart"/>
-      <w:r>
+      </w:pPr>
+    </w:p>
+    <w:p>
+      <w:pPr>
+        <w:pStyle w:val="Otsikko"/>
+        <w:jc w:val="left"/>
+        <w:rPr>
+          <w:sz w:val="24"/>
+          <w:szCs w:val="24"/>
+          <w:lang w:val="en-US"/>
+        </w:rPr>
+      </w:pPr>
+    </w:p>
+    <w:p>
+      <w:pPr>
+        <w:pStyle w:val="Otsikko"/>
+        <w:jc w:val="left"/>
+        <w:rPr>
+          <w:sz w:val="24"/>
+          <w:szCs w:val="24"/>
+          <w:lang w:val="en-US"/>
+        </w:rPr>
+      </w:pPr>
+    </w:p>
+    <w:p>
+      <w:pPr>
+        <w:pStyle w:val="Otsikko"/>
+        <w:jc w:val="left"/>
+        <w:rPr>
+          <w:sz w:val="24"/>
+          <w:szCs w:val="24"/>
+          <w:lang w:val="en-US"/>
+        </w:rPr>
+      </w:pPr>
+    </w:p>
+    <w:p>
+      <w:pPr>
+        <w:pStyle w:val="Otsikko"/>
+        <w:jc w:val="left"/>
+        <w:rPr>
+          <w:sz w:val="24"/>
+          <w:szCs w:val="24"/>
+          <w:lang w:val="en-US"/>
+        </w:rPr>
+      </w:pPr>
+    </w:p>
+    <w:p>
+      <w:pPr>
+        <w:pStyle w:val="Otsikko"/>
+        <w:jc w:val="both"/>
         <w:rPr>
           <w:rFonts w:ascii="Times New Roman" w:hAnsi="Times New Roman" w:cs="Times New Roman"/>
           <w:b w:val="0"/>
@@ -67,14 +116,8 @@
           <w:szCs w:val="24"/>
           <w:lang w:val="en-US"/>
         </w:rPr>
-        <w:t>yliopisto</w:t>
-      </w:r>
-      <w:proofErr w:type="spellEnd"/>
-    </w:p>
-    <w:p>
-      <w:pPr>
-        <w:pStyle w:val="Otsikko"/>
-        <w:jc w:val="both"/>
+      </w:pPr>
+      <w:r>
         <w:rPr>
           <w:rFonts w:ascii="Times New Roman" w:hAnsi="Times New Roman" w:cs="Times New Roman"/>
           <w:b w:val="0"/>
@@ -82,7 +125,8 @@
           <w:szCs w:val="24"/>
           <w:lang w:val="en-US"/>
         </w:rPr>
-      </w:pPr>
+        <w:t>Software</w:t>
+      </w:r>
       <w:r>
         <w:rPr>
           <w:rFonts w:ascii="Times New Roman" w:hAnsi="Times New Roman" w:cs="Times New Roman"/>
@@ -91,13 +135,9 @@
           <w:szCs w:val="24"/>
           <w:lang w:val="en-US"/>
         </w:rPr>
-        <w:t>Name of your school goes here (School of Business and Management)</w:t>
-      </w:r>
-    </w:p>
-    <w:p>
-      <w:pPr>
-        <w:pStyle w:val="Otsikko"/>
-        <w:jc w:val="both"/>
+        <w:t xml:space="preserve"> Development Skills</w:t>
+      </w:r>
+      <w:r>
         <w:rPr>
           <w:rFonts w:ascii="Times New Roman" w:hAnsi="Times New Roman" w:cs="Times New Roman"/>
           <w:b w:val="0"/>
@@ -105,56 +145,13 @@
           <w:szCs w:val="24"/>
           <w:lang w:val="en-US"/>
         </w:rPr>
-      </w:pPr>
+        <w:t xml:space="preserve"> Front-End, Online course</w:t>
+      </w:r>
     </w:p>
     <w:p>
       <w:pPr>
         <w:pStyle w:val="Otsikko"/>
         <w:jc w:val="left"/>
-        <w:rPr>
-          <w:sz w:val="24"/>
-          <w:szCs w:val="24"/>
-          <w:lang w:val="en-US"/>
-        </w:rPr>
-      </w:pPr>
-    </w:p>
-    <w:p>
-      <w:pPr>
-        <w:pStyle w:val="Otsikko"/>
-        <w:jc w:val="left"/>
-        <w:rPr>
-          <w:sz w:val="24"/>
-          <w:szCs w:val="24"/>
-          <w:lang w:val="en-US"/>
-        </w:rPr>
-      </w:pPr>
-    </w:p>
-    <w:p>
-      <w:pPr>
-        <w:pStyle w:val="Otsikko"/>
-        <w:jc w:val="left"/>
-        <w:rPr>
-          <w:sz w:val="24"/>
-          <w:szCs w:val="24"/>
-          <w:lang w:val="en-US"/>
-        </w:rPr>
-      </w:pPr>
-    </w:p>
-    <w:p>
-      <w:pPr>
-        <w:pStyle w:val="Otsikko"/>
-        <w:jc w:val="left"/>
-        <w:rPr>
-          <w:sz w:val="24"/>
-          <w:szCs w:val="24"/>
-          <w:lang w:val="en-US"/>
-        </w:rPr>
-      </w:pPr>
-    </w:p>
-    <w:p>
-      <w:pPr>
-        <w:pStyle w:val="Otsikko"/>
-        <w:jc w:val="both"/>
         <w:rPr>
           <w:rFonts w:ascii="Times New Roman" w:hAnsi="Times New Roman" w:cs="Times New Roman"/>
           <w:b w:val="0"/>
@@ -163,7 +160,50 @@
           <w:lang w:val="en-US"/>
         </w:rPr>
       </w:pPr>
-      <w:r>
+    </w:p>
+    <w:p>
+      <w:pPr>
+        <w:pStyle w:val="Otsikko"/>
+        <w:jc w:val="left"/>
+        <w:rPr>
+          <w:rFonts w:ascii="Times New Roman" w:hAnsi="Times New Roman" w:cs="Times New Roman"/>
+          <w:sz w:val="24"/>
+          <w:szCs w:val="24"/>
+          <w:lang w:val="en-US"/>
+        </w:rPr>
+      </w:pPr>
+      <w:r>
+        <w:rPr>
+          <w:rFonts w:ascii="Times New Roman" w:hAnsi="Times New Roman" w:cs="Times New Roman"/>
+          <w:sz w:val="24"/>
+          <w:szCs w:val="24"/>
+          <w:lang w:val="en-US"/>
+        </w:rPr>
+        <w:t>Sanna Häkkinen</w:t>
+      </w:r>
+      <w:r>
+        <w:rPr>
+          <w:rFonts w:ascii="Times New Roman" w:hAnsi="Times New Roman" w:cs="Times New Roman"/>
+          <w:sz w:val="24"/>
+          <w:szCs w:val="24"/>
+          <w:lang w:val="en-US"/>
+        </w:rPr>
+        <w:t xml:space="preserve">, </w:t>
+      </w:r>
+      <w:r>
+        <w:rPr>
+          <w:rFonts w:ascii="Times New Roman" w:hAnsi="Times New Roman" w:cs="Times New Roman"/>
+          <w:sz w:val="24"/>
+          <w:szCs w:val="24"/>
+          <w:lang w:val="en-US"/>
+        </w:rPr>
+        <w:t>x142605</w:t>
+      </w:r>
+    </w:p>
+    <w:p>
+      <w:pPr>
+        <w:pStyle w:val="Otsikko"/>
+        <w:jc w:val="left"/>
         <w:rPr>
           <w:rFonts w:ascii="Times New Roman" w:hAnsi="Times New Roman" w:cs="Times New Roman"/>
           <w:b w:val="0"/>
@@ -171,9 +211,12 @@
           <w:szCs w:val="24"/>
           <w:lang w:val="en-US"/>
         </w:rPr>
-        <w:t>Software</w:t>
-      </w:r>
-      <w:r>
+      </w:pPr>
+    </w:p>
+    <w:p>
+      <w:pPr>
+        <w:pStyle w:val="Otsikko"/>
+        <w:jc w:val="left"/>
         <w:rPr>
           <w:rFonts w:ascii="Times New Roman" w:hAnsi="Times New Roman" w:cs="Times New Roman"/>
           <w:b w:val="0"/>
@@ -181,149 +224,148 @@
           <w:szCs w:val="24"/>
           <w:lang w:val="en-US"/>
         </w:rPr>
-        <w:t xml:space="preserve"> Development Skills</w:t>
-      </w:r>
-      <w:r>
-        <w:rPr>
-          <w:rFonts w:ascii="Times New Roman" w:hAnsi="Times New Roman" w:cs="Times New Roman"/>
-          <w:b w:val="0"/>
-          <w:sz w:val="24"/>
-          <w:szCs w:val="24"/>
-          <w:lang w:val="en-US"/>
-        </w:rPr>
-        <w:t xml:space="preserve"> Front-End, Online course</w:t>
-      </w:r>
+      </w:pPr>
     </w:p>
     <w:p>
       <w:pPr>
         <w:pStyle w:val="Otsikko"/>
-        <w:jc w:val="left"/>
-        <w:rPr>
-          <w:rFonts w:ascii="Times New Roman" w:hAnsi="Times New Roman" w:cs="Times New Roman"/>
-          <w:b w:val="0"/>
-          <w:sz w:val="24"/>
-          <w:szCs w:val="24"/>
-          <w:lang w:val="en-US"/>
-        </w:rPr>
-      </w:pPr>
+        <w:rPr>
+          <w:lang w:val="en-US"/>
+        </w:rPr>
+      </w:pPr>
+      <w:r>
+        <w:rPr>
+          <w:lang w:val="en-US"/>
+        </w:rPr>
+        <w:t xml:space="preserve">LEARNING DIARY, </w:t>
+      </w:r>
+      <w:r>
+        <w:rPr>
+          <w:lang w:val="en-US"/>
+        </w:rPr>
+        <w:t>FRONT</w:t>
+      </w:r>
+      <w:r>
+        <w:rPr>
+          <w:lang w:val="en-US"/>
+        </w:rPr>
+        <w:t>-</w:t>
+      </w:r>
+      <w:r>
+        <w:rPr>
+          <w:lang w:val="en-US"/>
+        </w:rPr>
+        <w:t xml:space="preserve">END </w:t>
+      </w:r>
+      <w:r>
+        <w:rPr>
+          <w:lang w:val="en-US"/>
+        </w:rPr>
+        <w:t>MODULE</w:t>
+      </w:r>
     </w:p>
     <w:p>
       <w:pPr>
         <w:pStyle w:val="Otsikko"/>
-        <w:jc w:val="left"/>
-        <w:rPr>
-          <w:rFonts w:ascii="Times New Roman" w:hAnsi="Times New Roman" w:cs="Times New Roman"/>
-          <w:sz w:val="24"/>
-          <w:szCs w:val="24"/>
-          <w:lang w:val="en-US"/>
-        </w:rPr>
-      </w:pPr>
-      <w:r>
-        <w:rPr>
-          <w:rFonts w:ascii="Times New Roman" w:hAnsi="Times New Roman" w:cs="Times New Roman"/>
-          <w:sz w:val="24"/>
-          <w:szCs w:val="24"/>
-          <w:lang w:val="en-US"/>
-        </w:rPr>
-        <w:t>Sanna Häkkinen</w:t>
-      </w:r>
-      <w:r>
-        <w:rPr>
-          <w:rFonts w:ascii="Times New Roman" w:hAnsi="Times New Roman" w:cs="Times New Roman"/>
-          <w:sz w:val="24"/>
-          <w:szCs w:val="24"/>
-          <w:lang w:val="en-US"/>
-        </w:rPr>
-        <w:t xml:space="preserve">, </w:t>
-      </w:r>
-      <w:r>
-        <w:rPr>
-          <w:rFonts w:ascii="Times New Roman" w:hAnsi="Times New Roman" w:cs="Times New Roman"/>
-          <w:sz w:val="24"/>
-          <w:szCs w:val="24"/>
-          <w:lang w:val="en-US"/>
-        </w:rPr>
-        <w:t>x142605</w:t>
-      </w:r>
+        <w:rPr>
+          <w:lang w:val="en-US"/>
+        </w:rPr>
+      </w:pPr>
     </w:p>
     <w:p>
       <w:pPr>
-        <w:pStyle w:val="Otsikko"/>
-        <w:jc w:val="left"/>
-        <w:rPr>
-          <w:rFonts w:ascii="Times New Roman" w:hAnsi="Times New Roman" w:cs="Times New Roman"/>
-          <w:b w:val="0"/>
-          <w:sz w:val="24"/>
-          <w:szCs w:val="24"/>
-          <w:lang w:val="en-US"/>
-        </w:rPr>
-      </w:pPr>
+        <w:pStyle w:val="Otsikko2"/>
+        <w:rPr>
+          <w:lang w:val="en-US"/>
+        </w:rPr>
+      </w:pPr>
+      <w:r>
+        <w:rPr>
+          <w:lang w:val="en-US"/>
+        </w:rPr>
+        <w:t>Why I’m here?</w:t>
+      </w:r>
     </w:p>
     <w:p>
       <w:pPr>
-        <w:pStyle w:val="Otsikko"/>
-        <w:jc w:val="left"/>
-        <w:rPr>
-          <w:rFonts w:ascii="Times New Roman" w:hAnsi="Times New Roman" w:cs="Times New Roman"/>
-          <w:b w:val="0"/>
-          <w:sz w:val="24"/>
-          <w:szCs w:val="24"/>
-          <w:lang w:val="en-US"/>
-        </w:rPr>
-      </w:pPr>
+        <w:rPr>
+          <w:lang w:val="en-US"/>
+        </w:rPr>
+      </w:pPr>
+      <w:r>
+        <w:rPr>
+          <w:lang w:val="en-US"/>
+        </w:rPr>
+        <w:t xml:space="preserve">I chose this module because I haven’t had much front-end coding in my previous studies. I work as an accessibility specialist in public organization, and I would like to understand more deeply how to make fully accessible </w:t>
+      </w:r>
+      <w:r>
+        <w:rPr>
+          <w:lang w:val="en-US"/>
+        </w:rPr>
+        <w:t xml:space="preserve">modern </w:t>
+      </w:r>
+      <w:r>
+        <w:rPr>
+          <w:lang w:val="en-US"/>
+        </w:rPr>
+        <w:t>web sites. My personal aim is to develop my English skills, so this module fits also to that goal well.</w:t>
+      </w:r>
     </w:p>
     <w:p>
       <w:pPr>
-        <w:pStyle w:val="Otsikko"/>
-        <w:rPr>
-          <w:lang w:val="en-US"/>
-        </w:rPr>
-      </w:pPr>
-      <w:r>
-        <w:rPr>
-          <w:lang w:val="en-US"/>
-        </w:rPr>
-        <w:t xml:space="preserve">LEARNING DIARY, </w:t>
-      </w:r>
-      <w:r>
-        <w:rPr>
-          <w:lang w:val="en-US"/>
-        </w:rPr>
-        <w:t>FRONT</w:t>
-      </w:r>
-      <w:r>
-        <w:rPr>
-          <w:lang w:val="en-US"/>
-        </w:rPr>
-        <w:t>-</w:t>
-      </w:r>
-      <w:r>
-        <w:rPr>
-          <w:lang w:val="en-US"/>
-        </w:rPr>
-        <w:t xml:space="preserve">END </w:t>
-      </w:r>
-      <w:r>
-        <w:rPr>
-          <w:lang w:val="en-US"/>
-        </w:rPr>
-        <w:t>MODULE</w:t>
-      </w:r>
+        <w:rPr>
+          <w:lang w:val="en-US"/>
+        </w:rPr>
+      </w:pPr>
     </w:p>
     <w:p>
       <w:pPr>
-        <w:pStyle w:val="Otsikko5"/>
-        <w:numPr>
-          <w:ilvl w:val="0"/>
-          <w:numId w:val="0"/>
-        </w:numPr>
-        <w:jc w:val="left"/>
-        <w:rPr>
-          <w:sz w:val="24"/>
-          <w:szCs w:val="24"/>
-          <w:lang w:val="en-US"/>
-        </w:rPr>
-      </w:pPr>
+        <w:jc w:val="center"/>
+        <w:rPr>
+          <w:lang w:val="en-US"/>
+        </w:rPr>
+      </w:pPr>
+      <w:r>
+        <w:rPr>
+          <w:lang w:val="en-US"/>
+        </w:rPr>
+        <w:t>*</w:t>
+      </w:r>
+      <w:r>
+        <w:rPr>
+          <w:lang w:val="en-US"/>
+        </w:rPr>
+        <w:tab/>
+        <w:t>*</w:t>
+      </w:r>
+      <w:r>
+        <w:rPr>
+          <w:lang w:val="en-US"/>
+        </w:rPr>
+        <w:tab/>
+        <w:t>*</w:t>
+      </w:r>
+      <w:r>
+        <w:rPr>
+          <w:lang w:val="en-US"/>
+        </w:rPr>
+        <w:tab/>
+        <w:t>*</w:t>
+      </w:r>
+      <w:r>
+        <w:rPr>
+          <w:lang w:val="en-US"/>
+        </w:rPr>
+        <w:tab/>
+        <w:t>*</w:t>
+      </w:r>
+      <w:r>
+        <w:rPr>
+          <w:lang w:val="en-US"/>
+        </w:rPr>
+        <w:tab/>
+        <w:t>*</w:t>
+      </w:r>
     </w:p>
     <w:p>
       <w:pPr>
@@ -336,441 +378,6 @@
         <w:rPr>
           <w:lang w:val="en-US"/>
         </w:rPr>
-        <w:t xml:space="preserve">Learning Diary </w:t>
-      </w:r>
-      <w:r>
-        <w:rPr>
-          <w:lang w:val="en-US"/>
-        </w:rPr>
-        <w:t xml:space="preserve">Date </w:t>
-      </w:r>
-      <w:r>
-        <w:rPr>
-          <w:lang w:val="en-US"/>
-        </w:rPr>
-        <w:t>Summary</w:t>
-      </w:r>
-    </w:p>
-    <w:p>
-      <w:pPr>
-        <w:rPr>
-          <w:lang w:val="en-US"/>
-        </w:rPr>
-      </w:pPr>
-    </w:p>
-    <w:p>
-      <w:pPr>
-        <w:rPr>
-          <w:lang w:val="en-US"/>
-        </w:rPr>
-      </w:pPr>
-      <w:r>
-        <w:rPr>
-          <w:b/>
-          <w:bCs/>
-          <w:lang w:val="en-US"/>
-        </w:rPr>
-        <w:t>Date</w:t>
-      </w:r>
-      <w:r>
-        <w:rPr>
-          <w:lang w:val="en-US"/>
-        </w:rPr>
-        <w:t xml:space="preserve">: </w:t>
-      </w:r>
-      <w:r>
-        <w:rPr>
-          <w:lang w:val="en-US"/>
-        </w:rPr>
-        <w:t>17.2.2024</w:t>
-      </w:r>
-    </w:p>
-    <w:p>
-      <w:pPr>
-        <w:rPr>
-          <w:lang w:val="en-US"/>
-        </w:rPr>
-      </w:pPr>
-      <w:r>
-        <w:rPr>
-          <w:b/>
-          <w:bCs/>
-          <w:lang w:val="en-US"/>
-        </w:rPr>
-        <w:t>Activity</w:t>
-      </w:r>
-      <w:r>
-        <w:rPr>
-          <w:lang w:val="en-US"/>
-        </w:rPr>
-        <w:t xml:space="preserve">: </w:t>
-      </w:r>
-      <w:r>
-        <w:rPr>
-          <w:lang w:val="en-US"/>
-        </w:rPr>
-        <w:t>Getting familiar with course activities, environment setup, video lecture</w:t>
-      </w:r>
-      <w:r>
-        <w:rPr>
-          <w:lang w:val="en-US"/>
-        </w:rPr>
-        <w:t xml:space="preserve"> “HTML part 1”</w:t>
-      </w:r>
-    </w:p>
-    <w:p>
-      <w:pPr>
-        <w:rPr>
-          <w:lang w:val="en-US"/>
-        </w:rPr>
-      </w:pPr>
-      <w:r>
-        <w:rPr>
-          <w:b/>
-          <w:bCs/>
-          <w:lang w:val="en-US"/>
-        </w:rPr>
-        <w:t>Learning outcome</w:t>
-      </w:r>
-      <w:r>
-        <w:rPr>
-          <w:lang w:val="en-US"/>
-        </w:rPr>
-        <w:t xml:space="preserve">: </w:t>
-      </w:r>
-      <w:r>
-        <w:rPr>
-          <w:lang w:val="en-US"/>
-        </w:rPr>
-        <w:t>Learn to know f</w:t>
-      </w:r>
-      <w:r>
-        <w:rPr>
-          <w:lang w:val="en-US"/>
-        </w:rPr>
-        <w:t>ront-end coding programs</w:t>
-      </w:r>
-      <w:r>
-        <w:rPr>
-          <w:lang w:val="en-US"/>
-        </w:rPr>
-        <w:t>,</w:t>
-      </w:r>
-      <w:r>
-        <w:rPr>
-          <w:lang w:val="en-US"/>
-        </w:rPr>
-        <w:t xml:space="preserve"> </w:t>
-      </w:r>
-      <w:r>
-        <w:rPr>
-          <w:lang w:val="en-US"/>
-        </w:rPr>
-        <w:t>basics of HTML5 like page main structure, metadata and most common tags</w:t>
-      </w:r>
-      <w:r>
-        <w:rPr>
-          <w:lang w:val="en-US"/>
-        </w:rPr>
-        <w:t xml:space="preserve"> and </w:t>
-      </w:r>
-      <w:r>
-        <w:rPr>
-          <w:lang w:val="en-US"/>
-        </w:rPr>
-        <w:t>set up Git</w:t>
-      </w:r>
-      <w:r>
-        <w:rPr>
-          <w:lang w:val="en-US"/>
-        </w:rPr>
-        <w:t xml:space="preserve">. </w:t>
-      </w:r>
-    </w:p>
-    <w:p>
-      <w:pPr>
-        <w:rPr>
-          <w:lang w:val="en-US"/>
-        </w:rPr>
-      </w:pPr>
-    </w:p>
-    <w:p>
-      <w:pPr>
-        <w:jc w:val="center"/>
-        <w:rPr>
-          <w:lang w:val="en-US"/>
-        </w:rPr>
-      </w:pPr>
-      <w:r>
-        <w:rPr>
-          <w:lang w:val="en-US"/>
-        </w:rPr>
-        <w:t>*</w:t>
-      </w:r>
-      <w:r>
-        <w:rPr>
-          <w:lang w:val="en-US"/>
-        </w:rPr>
-        <w:tab/>
-        <w:t>*</w:t>
-      </w:r>
-      <w:r>
-        <w:rPr>
-          <w:lang w:val="en-US"/>
-        </w:rPr>
-        <w:tab/>
-        <w:t>*</w:t>
-      </w:r>
-      <w:r>
-        <w:rPr>
-          <w:lang w:val="en-US"/>
-        </w:rPr>
-        <w:tab/>
-        <w:t>*</w:t>
-      </w:r>
-      <w:r>
-        <w:rPr>
-          <w:lang w:val="en-US"/>
-        </w:rPr>
-        <w:tab/>
-        <w:t>*</w:t>
-      </w:r>
-      <w:r>
-        <w:rPr>
-          <w:lang w:val="en-US"/>
-        </w:rPr>
-        <w:tab/>
-        <w:t>*</w:t>
-      </w:r>
-    </w:p>
-    <w:p>
-      <w:pPr>
-        <w:rPr>
-          <w:lang w:val="en-US"/>
-        </w:rPr>
-      </w:pPr>
-      <w:r>
-        <w:rPr>
-          <w:b/>
-          <w:bCs/>
-          <w:lang w:val="en-US"/>
-        </w:rPr>
-        <w:t>Date</w:t>
-      </w:r>
-      <w:r>
-        <w:rPr>
-          <w:lang w:val="en-US"/>
-        </w:rPr>
-        <w:t xml:space="preserve"> : </w:t>
-      </w:r>
-      <w:r>
-        <w:rPr>
-          <w:lang w:val="en-US"/>
-        </w:rPr>
-        <w:t>18.2.2024</w:t>
-      </w:r>
-    </w:p>
-    <w:p>
-      <w:pPr>
-        <w:rPr>
-          <w:lang w:val="en-US"/>
-        </w:rPr>
-      </w:pPr>
-      <w:r>
-        <w:rPr>
-          <w:b/>
-          <w:bCs/>
-          <w:lang w:val="en-US"/>
-        </w:rPr>
-        <w:t>Activity</w:t>
-      </w:r>
-      <w:r>
-        <w:rPr>
-          <w:lang w:val="en-US"/>
-        </w:rPr>
-        <w:t xml:space="preserve"> : Video lecture </w:t>
-      </w:r>
-      <w:r>
-        <w:rPr>
-          <w:lang w:val="en-US"/>
-        </w:rPr>
-        <w:t xml:space="preserve">“HTML part II” and xx. Good recap for HTML elements and </w:t>
-      </w:r>
-    </w:p>
-    <w:p>
-      <w:pPr>
-        <w:rPr>
-          <w:lang w:val="en-US"/>
-        </w:rPr>
-      </w:pPr>
-      <w:r>
-        <w:rPr>
-          <w:b/>
-          <w:bCs/>
-          <w:lang w:val="en-US"/>
-        </w:rPr>
-        <w:t>Learning outcome</w:t>
-      </w:r>
-      <w:r>
-        <w:rPr>
-          <w:lang w:val="en-US"/>
-        </w:rPr>
-        <w:t xml:space="preserve">: </w:t>
-      </w:r>
-    </w:p>
-    <w:p>
-      <w:pPr>
-        <w:jc w:val="center"/>
-        <w:rPr>
-          <w:lang w:val="en-US"/>
-        </w:rPr>
-      </w:pPr>
-    </w:p>
-    <w:p>
-      <w:pPr>
-        <w:jc w:val="center"/>
-        <w:rPr>
-          <w:lang w:val="en-US"/>
-        </w:rPr>
-      </w:pPr>
-      <w:r>
-        <w:rPr>
-          <w:lang w:val="en-US"/>
-        </w:rPr>
-        <w:t>*</w:t>
-      </w:r>
-      <w:r>
-        <w:rPr>
-          <w:lang w:val="en-US"/>
-        </w:rPr>
-        <w:tab/>
-        <w:t>*</w:t>
-      </w:r>
-      <w:r>
-        <w:rPr>
-          <w:lang w:val="en-US"/>
-        </w:rPr>
-        <w:tab/>
-        <w:t>*</w:t>
-      </w:r>
-      <w:r>
-        <w:rPr>
-          <w:lang w:val="en-US"/>
-        </w:rPr>
-        <w:tab/>
-        <w:t>*</w:t>
-      </w:r>
-      <w:r>
-        <w:rPr>
-          <w:lang w:val="en-US"/>
-        </w:rPr>
-        <w:tab/>
-        <w:t>*</w:t>
-      </w:r>
-      <w:r>
-        <w:rPr>
-          <w:lang w:val="en-US"/>
-        </w:rPr>
-        <w:tab/>
-        <w:t>*</w:t>
-      </w:r>
-    </w:p>
-    <w:p>
-      <w:pPr>
-        <w:rPr>
-          <w:lang w:val="en-US"/>
-        </w:rPr>
-      </w:pPr>
-      <w:r>
-        <w:rPr>
-          <w:b/>
-          <w:bCs/>
-          <w:lang w:val="en-US"/>
-        </w:rPr>
-        <w:t>Date</w:t>
-      </w:r>
-      <w:r>
-        <w:rPr>
-          <w:lang w:val="en-US"/>
-        </w:rPr>
-        <w:t xml:space="preserve"> : ( date here)</w:t>
-      </w:r>
-    </w:p>
-    <w:p>
-      <w:pPr>
-        <w:rPr>
-          <w:lang w:val="en-US"/>
-        </w:rPr>
-      </w:pPr>
-      <w:r>
-        <w:rPr>
-          <w:b/>
-          <w:bCs/>
-          <w:lang w:val="en-US"/>
-        </w:rPr>
-        <w:t>Activity</w:t>
-      </w:r>
-      <w:r>
-        <w:rPr>
-          <w:lang w:val="en-US"/>
-        </w:rPr>
-        <w:t xml:space="preserve"> : Video lecture or other activity details here</w:t>
-      </w:r>
-    </w:p>
-    <w:p>
-      <w:pPr>
-        <w:rPr>
-          <w:lang w:val="en-US"/>
-        </w:rPr>
-      </w:pPr>
-      <w:r>
-        <w:rPr>
-          <w:b/>
-          <w:bCs/>
-          <w:lang w:val="en-US"/>
-        </w:rPr>
-        <w:t>Learning outcome</w:t>
-      </w:r>
-      <w:r>
-        <w:rPr>
-          <w:lang w:val="en-US"/>
-        </w:rPr>
-        <w:t>: what did I learn</w:t>
-      </w:r>
-    </w:p>
-    <w:p>
-      <w:pPr>
-        <w:rPr>
-          <w:lang w:val="en-US"/>
-        </w:rPr>
-      </w:pPr>
-    </w:p>
-    <w:p>
-      <w:pPr>
-        <w:pStyle w:val="Hakemistonotsikko"/>
-        <w:rPr>
-          <w:lang w:val="en-US"/>
-        </w:rPr>
-      </w:pPr>
-    </w:p>
-    <w:p>
-      <w:pPr>
-        <w:pStyle w:val="Otsikko2"/>
-        <w:rPr>
-          <w:lang w:val="en-US"/>
-        </w:rPr>
-      </w:pPr>
-      <w:r>
-        <w:rPr>
-          <w:lang w:val="en-US"/>
-        </w:rPr>
-        <w:br w:type="page"/>
-      </w:r>
-      <w:r>
-        <w:rPr>
-          <w:lang w:val="en-US"/>
-        </w:rPr>
-        <w:lastRenderedPageBreak/>
         <w:t xml:space="preserve">Learning Diary </w:t>
       </w:r>
       <w:r>
@@ -787,12 +394,23 @@
           <w:ilvl w:val="0"/>
           <w:numId w:val="0"/>
         </w:numPr>
-        <w:rPr>
-          <w:b w:val="0"/>
-          <w:bCs w:val="0"/>
-          <w:lang w:val="en-US"/>
-        </w:rPr>
-      </w:pPr>
+        <w:ind w:left="720" w:hanging="720"/>
+        <w:rPr>
+          <w:lang w:val="en-US"/>
+        </w:rPr>
+      </w:pPr>
+      <w:r>
+        <w:rPr>
+          <w:lang w:val="en-US"/>
+        </w:rPr>
+        <w:t>Date:</w:t>
+      </w:r>
+      <w:r>
+        <w:rPr>
+          <w:lang w:val="en-US"/>
+        </w:rPr>
+        <w:t xml:space="preserve"> </w:t>
+      </w:r>
       <w:r>
         <w:rPr>
           <w:lang w:val="en-US"/>
@@ -804,236 +422,6 @@
           <w:lang w:val="en-US"/>
         </w:rPr>
         <w:t xml:space="preserve"> </w:t>
-      </w:r>
-      <w:r>
-        <w:rPr>
-          <w:lang w:val="en-US"/>
-        </w:rPr>
-        <w:br/>
-      </w:r>
-      <w:r>
-        <w:rPr>
-          <w:b w:val="0"/>
-          <w:bCs w:val="0"/>
-          <w:lang w:val="en-US"/>
-        </w:rPr>
-        <w:t xml:space="preserve">I </w:t>
-      </w:r>
-      <w:r>
-        <w:rPr>
-          <w:b w:val="0"/>
-          <w:bCs w:val="0"/>
-          <w:lang w:val="en-US"/>
-        </w:rPr>
-        <w:t xml:space="preserve">started this course by </w:t>
-      </w:r>
-      <w:r>
-        <w:rPr>
-          <w:b w:val="0"/>
-          <w:bCs w:val="0"/>
-          <w:lang w:val="en-US"/>
-        </w:rPr>
-        <w:t>check</w:t>
-      </w:r>
-      <w:r>
-        <w:rPr>
-          <w:b w:val="0"/>
-          <w:bCs w:val="0"/>
-          <w:lang w:val="en-US"/>
-        </w:rPr>
-        <w:t xml:space="preserve">ing </w:t>
-      </w:r>
-      <w:r>
-        <w:rPr>
-          <w:b w:val="0"/>
-          <w:bCs w:val="0"/>
-          <w:lang w:val="en-US"/>
-        </w:rPr>
-        <w:t xml:space="preserve">the general </w:t>
-      </w:r>
-      <w:r>
-        <w:rPr>
-          <w:b w:val="0"/>
-          <w:bCs w:val="0"/>
-          <w:lang w:val="en-US"/>
-        </w:rPr>
-        <w:t xml:space="preserve">course </w:t>
-      </w:r>
-      <w:r>
-        <w:rPr>
-          <w:b w:val="0"/>
-          <w:bCs w:val="0"/>
-          <w:lang w:val="en-US"/>
-        </w:rPr>
-        <w:t xml:space="preserve">information and understood the main </w:t>
-      </w:r>
-      <w:r>
-        <w:rPr>
-          <w:b w:val="0"/>
-          <w:bCs w:val="0"/>
-          <w:lang w:val="en-US"/>
-        </w:rPr>
-        <w:t xml:space="preserve">aim </w:t>
-      </w:r>
-      <w:r>
-        <w:rPr>
-          <w:b w:val="0"/>
-          <w:bCs w:val="0"/>
-          <w:lang w:val="en-US"/>
-        </w:rPr>
-        <w:t xml:space="preserve">of the course, which is to </w:t>
-      </w:r>
-      <w:r>
-        <w:rPr>
-          <w:b w:val="0"/>
-          <w:bCs w:val="0"/>
-          <w:lang w:val="en-US"/>
-        </w:rPr>
-        <w:t>learn basics of front-end coding</w:t>
-      </w:r>
-      <w:r>
-        <w:rPr>
-          <w:b w:val="0"/>
-          <w:bCs w:val="0"/>
-          <w:lang w:val="en-US"/>
-        </w:rPr>
-        <w:t xml:space="preserve"> (including HTML, CSS and Java Script)</w:t>
-      </w:r>
-      <w:r>
-        <w:rPr>
-          <w:b w:val="0"/>
-          <w:bCs w:val="0"/>
-          <w:lang w:val="en-US"/>
-        </w:rPr>
-        <w:t>. Course task i</w:t>
-      </w:r>
-      <w:r>
-        <w:rPr>
-          <w:b w:val="0"/>
-          <w:bCs w:val="0"/>
-          <w:lang w:val="en-US"/>
-        </w:rPr>
-        <w:t>s</w:t>
-      </w:r>
-      <w:r>
-        <w:rPr>
-          <w:b w:val="0"/>
-          <w:bCs w:val="0"/>
-          <w:lang w:val="en-US"/>
-        </w:rPr>
-        <w:t xml:space="preserve"> to </w:t>
-      </w:r>
-      <w:r>
-        <w:rPr>
-          <w:b w:val="0"/>
-          <w:bCs w:val="0"/>
-          <w:lang w:val="en-US"/>
-        </w:rPr>
-        <w:t xml:space="preserve">create a unique project to represent my </w:t>
-      </w:r>
-      <w:r>
-        <w:rPr>
-          <w:b w:val="0"/>
-          <w:bCs w:val="0"/>
-          <w:lang w:val="en-US"/>
-        </w:rPr>
-        <w:t xml:space="preserve">front-end coding </w:t>
-      </w:r>
-      <w:r>
-        <w:rPr>
-          <w:b w:val="0"/>
-          <w:bCs w:val="0"/>
-          <w:lang w:val="en-US"/>
-        </w:rPr>
-        <w:t xml:space="preserve">skills. I chose </w:t>
-      </w:r>
-      <w:r>
-        <w:rPr>
-          <w:b w:val="0"/>
-          <w:bCs w:val="0"/>
-          <w:lang w:val="en-US"/>
-        </w:rPr>
-        <w:t xml:space="preserve">this </w:t>
-      </w:r>
-      <w:r>
-        <w:rPr>
-          <w:b w:val="0"/>
-          <w:bCs w:val="0"/>
-          <w:lang w:val="en-US"/>
-        </w:rPr>
-        <w:t xml:space="preserve">module because </w:t>
-      </w:r>
-      <w:r>
-        <w:rPr>
-          <w:b w:val="0"/>
-          <w:bCs w:val="0"/>
-          <w:lang w:val="en-US"/>
-        </w:rPr>
-        <w:t>I haven’t had much front-end coding in my previous studies.</w:t>
-      </w:r>
-      <w:r>
-        <w:rPr>
-          <w:b w:val="0"/>
-          <w:bCs w:val="0"/>
-          <w:lang w:val="en-US"/>
-        </w:rPr>
-        <w:t xml:space="preserve"> I work as </w:t>
-      </w:r>
-      <w:r>
-        <w:rPr>
-          <w:b w:val="0"/>
-          <w:bCs w:val="0"/>
-          <w:lang w:val="en-US"/>
-        </w:rPr>
-        <w:t xml:space="preserve">an </w:t>
-      </w:r>
-      <w:r>
-        <w:rPr>
-          <w:b w:val="0"/>
-          <w:bCs w:val="0"/>
-          <w:lang w:val="en-US"/>
-        </w:rPr>
-        <w:t xml:space="preserve">accessibility specialist in public </w:t>
-      </w:r>
-      <w:r>
-        <w:rPr>
-          <w:b w:val="0"/>
-          <w:bCs w:val="0"/>
-          <w:lang w:val="en-US"/>
-        </w:rPr>
-        <w:t>organization,</w:t>
-      </w:r>
-      <w:r>
-        <w:rPr>
-          <w:b w:val="0"/>
-          <w:bCs w:val="0"/>
-          <w:lang w:val="en-US"/>
-        </w:rPr>
-        <w:t xml:space="preserve"> and I would like to understand more deeply how to make fully accessible web sites.</w:t>
-      </w:r>
-      <w:r>
-        <w:rPr>
-          <w:b w:val="0"/>
-          <w:bCs w:val="0"/>
-          <w:lang w:val="en-US"/>
-        </w:rPr>
-        <w:t xml:space="preserve"> My personal aim is to develop my English skills, so this module fits </w:t>
-      </w:r>
-      <w:r>
-        <w:rPr>
-          <w:b w:val="0"/>
-          <w:bCs w:val="0"/>
-          <w:lang w:val="en-US"/>
-        </w:rPr>
-        <w:t xml:space="preserve">also </w:t>
-      </w:r>
-      <w:r>
-        <w:rPr>
-          <w:b w:val="0"/>
-          <w:bCs w:val="0"/>
-          <w:lang w:val="en-US"/>
-        </w:rPr>
-        <w:t>to that goal well.</w:t>
       </w:r>
     </w:p>
     <w:p>
@@ -1044,207 +432,310 @@
       </w:pPr>
       <w:r>
         <w:rPr>
-          <w:lang w:val="en-US"/>
-        </w:rPr>
-        <w:t xml:space="preserve">Today </w:t>
-      </w:r>
-      <w:r>
-        <w:rPr>
-          <w:lang w:val="en-US"/>
-        </w:rPr>
-        <w:t>I</w:t>
-      </w:r>
-      <w:r>
-        <w:rPr>
-          <w:lang w:val="en-US"/>
-        </w:rPr>
-        <w:t xml:space="preserve"> set up my environment, </w:t>
-      </w:r>
-      <w:r>
-        <w:rPr>
-          <w:lang w:val="en-US"/>
-        </w:rPr>
-        <w:t xml:space="preserve">and chose VS </w:t>
-      </w:r>
-      <w:r>
-        <w:rPr>
-          <w:lang w:val="en-US"/>
-        </w:rPr>
-        <w:t>code editor</w:t>
-      </w:r>
-      <w:r>
-        <w:rPr>
-          <w:lang w:val="en-US"/>
-        </w:rPr>
-        <w:t xml:space="preserve">, because I have used it </w:t>
-      </w:r>
-      <w:r>
-        <w:rPr>
-          <w:lang w:val="en-US"/>
-        </w:rPr>
-        <w:t xml:space="preserve">in </w:t>
-      </w:r>
-      <w:r>
-        <w:rPr>
-          <w:lang w:val="en-US"/>
-        </w:rPr>
-        <w:t>back-end coding.</w:t>
-      </w:r>
-      <w:r>
-        <w:rPr>
-          <w:lang w:val="en-US"/>
-        </w:rPr>
-        <w:t xml:space="preserve"> </w:t>
-      </w:r>
-      <w:r>
-        <w:rPr>
-          <w:highlight w:val="yellow"/>
-          <w:lang w:val="en-US"/>
-        </w:rPr>
-        <w:t xml:space="preserve">I </w:t>
-      </w:r>
-      <w:r>
-        <w:rPr>
-          <w:highlight w:val="yellow"/>
-          <w:lang w:val="en-US"/>
-        </w:rPr>
-        <w:t xml:space="preserve">also </w:t>
-      </w:r>
-      <w:r>
-        <w:rPr>
-          <w:highlight w:val="yellow"/>
-          <w:lang w:val="en-US"/>
-        </w:rPr>
-        <w:t>set up a git repository and did my first commit, everything went smoothly after I clicked the banner to watch intro to GIT</w:t>
+          <w:b/>
+          <w:bCs/>
+          <w:lang w:val="en-US"/>
+        </w:rPr>
+        <w:t>Activity</w:t>
+      </w:r>
+      <w:r>
+        <w:rPr>
+          <w:lang w:val="en-US"/>
+        </w:rPr>
+        <w:t xml:space="preserve">: </w:t>
+      </w:r>
+      <w:r>
+        <w:rPr>
+          <w:lang w:val="en-US"/>
+        </w:rPr>
+        <w:t xml:space="preserve">I started this course by checking the general course information and </w:t>
+      </w:r>
+      <w:r>
+        <w:rPr>
+          <w:lang w:val="en-US"/>
+        </w:rPr>
+        <w:t>g</w:t>
+      </w:r>
+      <w:r>
+        <w:rPr>
+          <w:lang w:val="en-US"/>
+        </w:rPr>
+        <w:t>etting familiar with course activities</w:t>
+      </w:r>
+      <w:r>
+        <w:rPr>
+          <w:lang w:val="en-US"/>
+        </w:rPr>
+        <w:t>. I did</w:t>
+      </w:r>
+      <w:r>
+        <w:rPr>
+          <w:lang w:val="en-US"/>
+        </w:rPr>
+        <w:t xml:space="preserve"> environment setup</w:t>
+      </w:r>
+      <w:r>
+        <w:rPr>
+          <w:lang w:val="en-US"/>
+        </w:rPr>
+        <w:t xml:space="preserve"> and </w:t>
+      </w:r>
+      <w:r>
+        <w:rPr>
+          <w:lang w:val="en-US"/>
+        </w:rPr>
+        <w:t>chose VS code editor, because I have used it in back-end coding.</w:t>
+      </w:r>
+      <w:r>
+        <w:rPr>
+          <w:lang w:val="en-US"/>
+        </w:rPr>
+        <w:t xml:space="preserve"> I also watched the first additional </w:t>
+      </w:r>
+      <w:r>
+        <w:rPr>
+          <w:lang w:val="en-US"/>
+        </w:rPr>
+        <w:t>video lecture “HTML part 1”</w:t>
       </w:r>
       <w:r>
         <w:rPr>
           <w:lang w:val="en-US"/>
         </w:rPr>
         <w:t>.</w:t>
-      </w:r>
-      <w:r>
-        <w:rPr>
-          <w:lang w:val="en-US"/>
-        </w:rPr>
-        <w:t xml:space="preserve"> The first video, “Introduction to HTML5”, was good recap to the basics of HTML I have studied before, many years ago. </w:t>
       </w:r>
     </w:p>
     <w:p>
       <w:pPr>
-        <w:pStyle w:val="Leipteksti"/>
-        <w:rPr>
-          <w:lang w:val="en-US"/>
-        </w:rPr>
-      </w:pPr>
+        <w:rPr>
+          <w:lang w:val="en-US"/>
+        </w:rPr>
+      </w:pPr>
+      <w:r>
+        <w:rPr>
+          <w:b/>
+          <w:bCs/>
+          <w:lang w:val="en-US"/>
+        </w:rPr>
+        <w:t>Learning outcome</w:t>
+      </w:r>
+      <w:r>
+        <w:rPr>
+          <w:lang w:val="en-US"/>
+        </w:rPr>
+        <w:t>:</w:t>
+      </w:r>
+      <w:r>
+        <w:rPr>
+          <w:lang w:val="en-US"/>
+        </w:rPr>
+        <w:t xml:space="preserve"> </w:t>
+      </w:r>
+      <w:r>
+        <w:rPr>
+          <w:lang w:val="en-US"/>
+        </w:rPr>
+        <w:t xml:space="preserve">The first video, “Introduction to HTML5”, was good recap to the basics of HTML I have studied before, many years ago. </w:t>
+      </w:r>
+      <w:r>
+        <w:rPr>
+          <w:lang w:val="en-US"/>
+        </w:rPr>
+        <w:t xml:space="preserve">It was </w:t>
+      </w:r>
+      <w:r>
+        <w:rPr>
+          <w:lang w:val="en-US"/>
+        </w:rPr>
+        <w:t>useful</w:t>
+      </w:r>
+      <w:r>
+        <w:rPr>
+          <w:lang w:val="en-US"/>
+        </w:rPr>
+        <w:t xml:space="preserve"> to run through basics about</w:t>
+      </w:r>
+      <w:r>
+        <w:rPr>
+          <w:lang w:val="en-US"/>
+        </w:rPr>
+        <w:t xml:space="preserve"> page main structure, metadata and most common tags</w:t>
+      </w:r>
+      <w:r>
+        <w:rPr>
+          <w:lang w:val="en-US"/>
+        </w:rPr>
+        <w:t>.</w:t>
+      </w:r>
     </w:p>
     <w:p>
       <w:pPr>
-        <w:pStyle w:val="Leipteksti"/>
-        <w:rPr>
-          <w:lang w:val="en-US"/>
-        </w:rPr>
-      </w:pPr>
-      <w:r>
-        <w:rPr>
-          <w:lang w:val="en-US"/>
-        </w:rPr>
-        <w:t>11.9.201</w:t>
-      </w:r>
-      <w:r>
-        <w:rPr>
-          <w:lang w:val="en-US"/>
-        </w:rPr>
-        <w:t>8</w:t>
+        <w:pStyle w:val="Otsikko3"/>
+        <w:numPr>
+          <w:ilvl w:val="0"/>
+          <w:numId w:val="0"/>
+        </w:numPr>
+        <w:ind w:left="720" w:hanging="720"/>
+        <w:rPr>
+          <w:lang w:val="en-US"/>
+        </w:rPr>
+      </w:pPr>
+      <w:r>
+        <w:rPr>
+          <w:lang w:val="en-US"/>
+        </w:rPr>
+        <w:lastRenderedPageBreak/>
+        <w:t xml:space="preserve">Date: </w:t>
+      </w:r>
+      <w:r>
+        <w:rPr>
+          <w:lang w:val="en-US"/>
+        </w:rPr>
+        <w:t>18.2.2024</w:t>
       </w:r>
     </w:p>
     <w:p>
       <w:pPr>
-        <w:pStyle w:val="Leipteksti"/>
-        <w:rPr>
-          <w:lang w:val="en-US"/>
-        </w:rPr>
-      </w:pPr>
-      <w:r>
-        <w:rPr>
-          <w:lang w:val="en-US"/>
-        </w:rPr>
-        <w:br/>
-        <w:t xml:space="preserve">I have chosen VS Code as my code editor for this course, I learned how to set up addons by googling how to do it. I searched the web for best addons and chose the best addons that I think fits me best.  </w:t>
-      </w:r>
-      <w:r>
-        <w:rPr>
-          <w:lang w:val="en-US"/>
-        </w:rPr>
-        <w:t>I started to watch the first part of the example project to understand the technologies better.</w:t>
+        <w:rPr>
+          <w:lang w:val="en-US"/>
+        </w:rPr>
+      </w:pPr>
+      <w:r>
+        <w:rPr>
+          <w:b/>
+          <w:bCs/>
+          <w:lang w:val="en-US"/>
+        </w:rPr>
+        <w:t>Activity</w:t>
+      </w:r>
+      <w:r>
+        <w:rPr>
+          <w:lang w:val="en-US"/>
+        </w:rPr>
+        <w:t xml:space="preserve">: </w:t>
+      </w:r>
+      <w:r>
+        <w:rPr>
+          <w:lang w:val="en-US"/>
+        </w:rPr>
+        <w:t xml:space="preserve">I </w:t>
+      </w:r>
+      <w:r>
+        <w:rPr>
+          <w:lang w:val="en-US"/>
+        </w:rPr>
+        <w:t>watched the second additional v</w:t>
+      </w:r>
+      <w:r>
+        <w:rPr>
+          <w:lang w:val="en-US"/>
+        </w:rPr>
+        <w:t xml:space="preserve">ideo lecture </w:t>
+      </w:r>
+      <w:r>
+        <w:rPr>
+          <w:lang w:val="en-US"/>
+        </w:rPr>
+        <w:t xml:space="preserve">“HTML part II”, which was good recap for HTML elements. I also watched the video </w:t>
+      </w:r>
+      <w:r>
+        <w:rPr>
+          <w:lang w:val="en-US"/>
+        </w:rPr>
+        <w:t>Introduction to workflow and sass</w:t>
+      </w:r>
+      <w:r>
+        <w:rPr>
+          <w:lang w:val="en-US"/>
+        </w:rPr>
+        <w:t xml:space="preserve"> (part 1), which was a lot more to learn and install. Hopefully all went right (fingers cross)!</w:t>
       </w:r>
     </w:p>
     <w:p>
       <w:pPr>
-        <w:pStyle w:val="Leipteksti"/>
-        <w:rPr>
-          <w:lang w:val="en-US"/>
-        </w:rPr>
-      </w:pPr>
-    </w:p>
-    <w:p>
-      <w:pPr>
-        <w:pStyle w:val="Leipteksti"/>
-        <w:rPr>
-          <w:lang w:val="en-US"/>
-        </w:rPr>
-      </w:pPr>
-      <w:r>
-        <w:rPr>
-          <w:lang w:val="en-US"/>
-        </w:rPr>
-        <w:t xml:space="preserve">I did my </w:t>
-      </w:r>
-      <w:r>
-        <w:rPr>
-          <w:lang w:val="en-US"/>
-        </w:rPr>
-        <w:t xml:space="preserve">second </w:t>
-      </w:r>
-      <w:r>
-        <w:rPr>
-          <w:lang w:val="en-US"/>
-        </w:rPr>
-        <w:t>commit but somehow it did not go as</w:t>
-      </w:r>
-      <w:r>
-        <w:rPr>
-          <w:lang w:val="en-US"/>
-        </w:rPr>
-        <w:t xml:space="preserve"> I planned. I went to </w:t>
-      </w:r>
-      <w:proofErr w:type="spellStart"/>
-      <w:r>
-        <w:rPr>
-          <w:lang w:val="en-US"/>
-        </w:rPr>
-        <w:t>stackoverflow</w:t>
-      </w:r>
-      <w:proofErr w:type="spellEnd"/>
-      <w:r>
-        <w:rPr>
-          <w:lang w:val="en-US"/>
-        </w:rPr>
-        <w:t xml:space="preserve"> and found quite many threads about version control problems. I was able to figure out what was the problem and continued to watch the first part till the end.</w:t>
-      </w:r>
-    </w:p>
-    <w:p>
-      <w:pPr>
-        <w:pStyle w:val="Leipteksti"/>
-        <w:rPr>
-          <w:lang w:val="en-US"/>
-        </w:rPr>
-      </w:pPr>
-      <w:r>
-        <w:rPr>
-          <w:lang w:val="en-US"/>
-        </w:rPr>
-        <w:br w:type="page"/>
+        <w:rPr>
+          <w:lang w:val="en-US"/>
+        </w:rPr>
+      </w:pPr>
+      <w:r>
+        <w:rPr>
+          <w:b/>
+          <w:bCs/>
+          <w:lang w:val="en-US"/>
+        </w:rPr>
+        <w:t>Learning outcome</w:t>
+      </w:r>
+      <w:r>
+        <w:rPr>
+          <w:lang w:val="en-US"/>
+        </w:rPr>
+        <w:t xml:space="preserve">: </w:t>
+      </w:r>
+      <w:r>
+        <w:rPr>
+          <w:lang w:val="en-US"/>
+        </w:rPr>
+        <w:t>Learn to know useful VS Code front-end coding extensions,</w:t>
+      </w:r>
+      <w:r>
+        <w:rPr>
+          <w:lang w:val="en-US"/>
+        </w:rPr>
+        <w:t xml:space="preserve"> some basic information</w:t>
+      </w:r>
+      <w:r>
+        <w:rPr>
+          <w:lang w:val="en-US"/>
+        </w:rPr>
+        <w:t xml:space="preserve"> about sass and how to start to write index-page</w:t>
+      </w:r>
+      <w:r>
+        <w:rPr>
+          <w:lang w:val="en-US"/>
+        </w:rPr>
+        <w:t xml:space="preserve">. </w:t>
+      </w:r>
+      <w:r>
+        <w:rPr>
+          <w:lang w:val="en-US"/>
+        </w:rPr>
+        <w:t xml:space="preserve">I think my </w:t>
+      </w:r>
+      <w:r>
+        <w:rPr>
+          <w:lang w:val="en-US"/>
+        </w:rPr>
+        <w:t>understanding</w:t>
+      </w:r>
+      <w:r>
+        <w:rPr>
+          <w:lang w:val="en-US"/>
+        </w:rPr>
+        <w:t xml:space="preserve"> </w:t>
+      </w:r>
+      <w:r>
+        <w:rPr>
+          <w:lang w:val="en-US"/>
+        </w:rPr>
+        <w:t xml:space="preserve">about the benefits </w:t>
+      </w:r>
+      <w:r>
+        <w:rPr>
+          <w:lang w:val="en-US"/>
+        </w:rPr>
+        <w:t xml:space="preserve">of sass will expand more, while doing the web pages. And I’m looking forward to learning more about it! </w:t>
+      </w:r>
+      <w:r>
+        <w:rPr>
+          <w:lang w:val="en-US"/>
+        </w:rPr>
+        <w:t>C</w:t>
+      </w:r>
+      <w:r>
+        <w:rPr>
+          <w:lang w:val="en-US"/>
+        </w:rPr>
+        <w:t>ouple of times I got error-messages, but noticed quite soon that the mistake was files in wrong folders. Easy to correct!</w:t>
       </w:r>
     </w:p>
     <w:sectPr>
@@ -3946,12 +3437,12 @@
 </file>
 
 <file path=customXml/item1.xml><?xml version="1.0" encoding="utf-8"?>
-<?mso-contentType ?>
-<FormTemplates xmlns="http://schemas.microsoft.com/sharepoint/v3/contenttype/forms">
-  <Display>DocumentLibraryForm</Display>
-  <Edit>DocumentLibraryForm</Edit>
-  <New>DocumentLibraryForm</New>
-</FormTemplates>
+<p:properties xmlns:p="http://schemas.microsoft.com/office/2006/metadata/properties" xmlns:xsi="http://www.w3.org/2001/XMLSchema-instance" xmlns:pc="http://schemas.microsoft.com/office/infopath/2007/PartnerControls">
+  <documentManagement>
+    <PublishingExpirationDate xmlns="http://schemas.microsoft.com/sharepoint/v3" xsi:nil="true"/>
+    <PublishingStartDate xmlns="http://schemas.microsoft.com/sharepoint/v3" xsi:nil="true"/>
+  </documentManagement>
+</p:properties>
 </file>
 
 <file path=customXml/item2.xml><?xml version="1.0" encoding="utf-8"?>
@@ -4021,18 +3512,20 @@
 </file>
 
 <file path=customXml/item3.xml><?xml version="1.0" encoding="utf-8"?>
-<p:properties xmlns:p="http://schemas.microsoft.com/office/2006/metadata/properties" xmlns:xsi="http://www.w3.org/2001/XMLSchema-instance" xmlns:pc="http://schemas.microsoft.com/office/infopath/2007/PartnerControls">
-  <documentManagement>
-    <PublishingExpirationDate xmlns="http://schemas.microsoft.com/sharepoint/v3" xsi:nil="true"/>
-    <PublishingStartDate xmlns="http://schemas.microsoft.com/sharepoint/v3" xsi:nil="true"/>
-  </documentManagement>
-</p:properties>
+<?mso-contentType ?>
+<FormTemplates xmlns="http://schemas.microsoft.com/sharepoint/v3/contenttype/forms">
+  <Display>DocumentLibraryForm</Display>
+  <Edit>DocumentLibraryForm</Edit>
+  <New>DocumentLibraryForm</New>
+</FormTemplates>
 </file>
 
 <file path=customXml/itemProps1.xml><?xml version="1.0" encoding="utf-8"?>
-<ds:datastoreItem xmlns:ds="http://schemas.openxmlformats.org/officeDocument/2006/customXml" ds:itemID="{13FBD2FA-5696-460D-A278-9A302A0F72AE}">
+<ds:datastoreItem xmlns:ds="http://schemas.openxmlformats.org/officeDocument/2006/customXml" ds:itemID="{FA8F0064-303C-446D-896E-46EEB9A79DC3}">
   <ds:schemaRefs>
-    <ds:schemaRef ds:uri="http://schemas.microsoft.com/sharepoint/v3/contenttype/forms"/>
+    <ds:schemaRef ds:uri="http://schemas.microsoft.com/office/2006/metadata/properties"/>
+    <ds:schemaRef ds:uri="http://schemas.microsoft.com/office/infopath/2007/PartnerControls"/>
+    <ds:schemaRef ds:uri="http://schemas.microsoft.com/sharepoint/v3"/>
   </ds:schemaRefs>
 </ds:datastoreItem>
 </file>
@@ -4055,11 +3548,9 @@
 </file>
 
 <file path=customXml/itemProps3.xml><?xml version="1.0" encoding="utf-8"?>
-<ds:datastoreItem xmlns:ds="http://schemas.openxmlformats.org/officeDocument/2006/customXml" ds:itemID="{FA8F0064-303C-446D-896E-46EEB9A79DC3}">
+<ds:datastoreItem xmlns:ds="http://schemas.openxmlformats.org/officeDocument/2006/customXml" ds:itemID="{13FBD2FA-5696-460D-A278-9A302A0F72AE}">
   <ds:schemaRefs>
-    <ds:schemaRef ds:uri="http://schemas.microsoft.com/office/2006/metadata/properties"/>
-    <ds:schemaRef ds:uri="http://schemas.microsoft.com/office/infopath/2007/PartnerControls"/>
-    <ds:schemaRef ds:uri="http://schemas.microsoft.com/sharepoint/v3"/>
+    <ds:schemaRef ds:uri="http://schemas.microsoft.com/sharepoint/v3/contenttype/forms"/>
   </ds:schemaRefs>
 </ds:datastoreItem>
 </file>
</xml_diff>

<commit_message>
20022024 opit kirjattu ylös
</commit_message>
<xml_diff>
--- a/SDS_learning_diary_HäkkinenSanna.docx
+++ b/SDS_learning_diary_HäkkinenSanna.docx
@@ -642,13 +642,49 @@
         <w:rPr>
           <w:lang w:val="en-US"/>
         </w:rPr>
+        <w:t>“</w:t>
+      </w:r>
+      <w:r>
+        <w:rPr>
+          <w:lang w:val="en-US"/>
+        </w:rPr>
         <w:t>Introduction to workflow and sass</w:t>
       </w:r>
       <w:r>
         <w:rPr>
           <w:lang w:val="en-US"/>
         </w:rPr>
-        <w:t xml:space="preserve"> (part 1), which was a lot more to learn and install. Hopefully all went right (fingers cross)!</w:t>
+        <w:t xml:space="preserve"> (part 1)</w:t>
+      </w:r>
+      <w:r>
+        <w:rPr>
+          <w:lang w:val="en-US"/>
+        </w:rPr>
+        <w:t>”</w:t>
+      </w:r>
+      <w:r>
+        <w:rPr>
+          <w:lang w:val="en-US"/>
+        </w:rPr>
+        <w:t>, which was a lot more to learn and install. Hopefully all went right (fingers cross</w:t>
+      </w:r>
+      <w:r>
+        <w:rPr>
+          <w:lang w:val="en-US"/>
+        </w:rPr>
+        <w:t>ed</w:t>
+      </w:r>
+      <w:r>
+        <w:rPr>
+          <w:lang w:val="en-US"/>
+        </w:rPr>
+        <w:t>)!</w:t>
+      </w:r>
+      <w:r>
+        <w:rPr>
+          <w:lang w:val="en-US"/>
+        </w:rPr>
+        <w:t xml:space="preserve"> </w:t>
       </w:r>
     </w:p>
     <w:p>
@@ -737,6 +773,159 @@
         </w:rPr>
         <w:t>ouple of times I got error-messages, but noticed quite soon that the mistake was files in wrong folders. Easy to correct!</w:t>
       </w:r>
+      <w:r>
+        <w:rPr>
+          <w:lang w:val="en-US"/>
+        </w:rPr>
+        <w:t xml:space="preserve"> The responsive design looks modern, but also clear and easy to use, but I wonder if there </w:t>
+      </w:r>
+      <w:r>
+        <w:rPr>
+          <w:lang w:val="en-US"/>
+        </w:rPr>
+        <w:t>are</w:t>
+      </w:r>
+      <w:r>
+        <w:rPr>
+          <w:lang w:val="en-US"/>
+        </w:rPr>
+        <w:t xml:space="preserve"> accessibility issues in in. But I will learn it later.</w:t>
+      </w:r>
+    </w:p>
+    <w:p>
+      <w:pPr>
+        <w:rPr>
+          <w:lang w:val="en-US"/>
+        </w:rPr>
+      </w:pPr>
+    </w:p>
+    <w:p>
+      <w:pPr>
+        <w:pStyle w:val="Otsikko3"/>
+        <w:numPr>
+          <w:ilvl w:val="0"/>
+          <w:numId w:val="0"/>
+        </w:numPr>
+        <w:ind w:left="720" w:hanging="720"/>
+        <w:rPr>
+          <w:lang w:val="en-US"/>
+        </w:rPr>
+      </w:pPr>
+      <w:r>
+        <w:rPr>
+          <w:lang w:val="en-US"/>
+        </w:rPr>
+        <w:t xml:space="preserve">Date: </w:t>
+      </w:r>
+      <w:r>
+        <w:rPr>
+          <w:lang w:val="en-US"/>
+        </w:rPr>
+        <w:t>20.2</w:t>
+      </w:r>
+      <w:r>
+        <w:rPr>
+          <w:lang w:val="en-US"/>
+        </w:rPr>
+        <w:t>.2024</w:t>
+      </w:r>
+    </w:p>
+    <w:p>
+      <w:pPr>
+        <w:rPr>
+          <w:lang w:val="en-US"/>
+        </w:rPr>
+      </w:pPr>
+      <w:r>
+        <w:rPr>
+          <w:b/>
+          <w:bCs/>
+          <w:lang w:val="en-US"/>
+        </w:rPr>
+        <w:t>Activity</w:t>
+      </w:r>
+      <w:r>
+        <w:rPr>
+          <w:lang w:val="en-US"/>
+        </w:rPr>
+        <w:t xml:space="preserve">: </w:t>
+      </w:r>
+      <w:r>
+        <w:rPr>
+          <w:lang w:val="en-US"/>
+        </w:rPr>
+        <w:t>I watch</w:t>
+      </w:r>
+      <w:r>
+        <w:rPr>
+          <w:lang w:val="en-US"/>
+        </w:rPr>
+        <w:t>ed</w:t>
+      </w:r>
+      <w:r>
+        <w:rPr>
+          <w:lang w:val="en-US"/>
+        </w:rPr>
+        <w:t xml:space="preserve"> second mandatory v</w:t>
+      </w:r>
+      <w:r>
+        <w:rPr>
+          <w:lang w:val="en-US"/>
+        </w:rPr>
+        <w:t xml:space="preserve">ideo </w:t>
+      </w:r>
+      <w:r>
+        <w:rPr>
+          <w:lang w:val="en-US"/>
+        </w:rPr>
+        <w:t>about “Homepage and Core Sass/CSS”, which was both interesting and fun to do, but also frustrating because of old links and references to old web sites. I</w:t>
+      </w:r>
+      <w:r>
+        <w:rPr>
+          <w:lang w:val="en-US"/>
+        </w:rPr>
+        <w:t xml:space="preserve"> succeed to make the main page</w:t>
+      </w:r>
+      <w:r>
+        <w:rPr>
+          <w:lang w:val="en-US"/>
+        </w:rPr>
+        <w:t xml:space="preserve"> – yei!</w:t>
+      </w:r>
+    </w:p>
+    <w:p>
+      <w:pPr>
+        <w:rPr>
+          <w:lang w:val="en-US"/>
+        </w:rPr>
+      </w:pPr>
+      <w:r>
+        <w:rPr>
+          <w:b/>
+          <w:bCs/>
+          <w:lang w:val="en-US"/>
+        </w:rPr>
+        <w:t>Learning outcome</w:t>
+      </w:r>
+      <w:r>
+        <w:rPr>
+          <w:lang w:val="en-US"/>
+        </w:rPr>
+        <w:t xml:space="preserve">: </w:t>
+      </w:r>
+      <w:r>
+        <w:rPr>
+          <w:lang w:val="en-US"/>
+        </w:rPr>
+        <w:t>This session included a lot of new information for me. First, the “link” between sass and css came more clearer to me. Second, creating core sass teach me new possibilities to design modern look page. And third, I learn new variables and nesting.</w:t>
+      </w:r>
+    </w:p>
+    <w:p>
+      <w:pPr>
+        <w:rPr>
+          <w:lang w:val="en-US"/>
+        </w:rPr>
+      </w:pPr>
     </w:p>
     <w:sectPr>
       <w:headerReference w:type="default" r:id="rId10"/>

</xml_diff>

<commit_message>
21022024 opit lisätty oppimispäiväkirjaan
</commit_message>
<xml_diff>
--- a/SDS_learning_diary_HäkkinenSanna.docx
+++ b/SDS_learning_diary_HäkkinenSanna.docx
@@ -14,6 +14,7 @@
           <w:lang w:val="en-US"/>
         </w:rPr>
       </w:pPr>
+      <w:proofErr w:type="spellStart"/>
       <w:r>
         <w:rPr>
           <w:rFonts w:ascii="Times New Roman" w:hAnsi="Times New Roman" w:cs="Times New Roman"/>
@@ -22,8 +23,53 @@
           <w:szCs w:val="24"/>
           <w:lang w:val="en-US"/>
         </w:rPr>
-        <w:t>Lappeenrannan teknillinen yliopisto</w:t>
-      </w:r>
+        <w:t>Lappeenrannan</w:t>
+      </w:r>
+      <w:proofErr w:type="spellEnd"/>
+      <w:r>
+        <w:rPr>
+          <w:rFonts w:ascii="Times New Roman" w:hAnsi="Times New Roman" w:cs="Times New Roman"/>
+          <w:b w:val="0"/>
+          <w:sz w:val="24"/>
+          <w:szCs w:val="24"/>
+          <w:lang w:val="en-US"/>
+        </w:rPr>
+        <w:t xml:space="preserve"> </w:t>
+      </w:r>
+      <w:proofErr w:type="spellStart"/>
+      <w:r>
+        <w:rPr>
+          <w:rFonts w:ascii="Times New Roman" w:hAnsi="Times New Roman" w:cs="Times New Roman"/>
+          <w:b w:val="0"/>
+          <w:sz w:val="24"/>
+          <w:szCs w:val="24"/>
+          <w:lang w:val="en-US"/>
+        </w:rPr>
+        <w:t>teknillinen</w:t>
+      </w:r>
+      <w:proofErr w:type="spellEnd"/>
+      <w:r>
+        <w:rPr>
+          <w:rFonts w:ascii="Times New Roman" w:hAnsi="Times New Roman" w:cs="Times New Roman"/>
+          <w:b w:val="0"/>
+          <w:sz w:val="24"/>
+          <w:szCs w:val="24"/>
+          <w:lang w:val="en-US"/>
+        </w:rPr>
+        <w:t xml:space="preserve"> </w:t>
+      </w:r>
+      <w:proofErr w:type="spellStart"/>
+      <w:r>
+        <w:rPr>
+          <w:rFonts w:ascii="Times New Roman" w:hAnsi="Times New Roman" w:cs="Times New Roman"/>
+          <w:b w:val="0"/>
+          <w:sz w:val="24"/>
+          <w:szCs w:val="24"/>
+          <w:lang w:val="en-US"/>
+        </w:rPr>
+        <w:t>yliopisto</w:t>
+      </w:r>
+      <w:proofErr w:type="spellEnd"/>
     </w:p>
     <w:p>
       <w:pPr>
@@ -890,7 +936,21 @@
         <w:rPr>
           <w:lang w:val="en-US"/>
         </w:rPr>
-        <w:t xml:space="preserve"> – yei!</w:t>
+        <w:t xml:space="preserve"> – </w:t>
+      </w:r>
+      <w:proofErr w:type="spellStart"/>
+      <w:r>
+        <w:rPr>
+          <w:lang w:val="en-US"/>
+        </w:rPr>
+        <w:t>yei</w:t>
+      </w:r>
+      <w:proofErr w:type="spellEnd"/>
+      <w:r>
+        <w:rPr>
+          <w:lang w:val="en-US"/>
+        </w:rPr>
+        <w:t>!</w:t>
       </w:r>
     </w:p>
     <w:p>
@@ -917,7 +977,222 @@
         <w:rPr>
           <w:lang w:val="en-US"/>
         </w:rPr>
-        <w:t>This session included a lot of new information for me. First, the “link” between sass and css came more clearer to me. Second, creating core sass teach me new possibilities to design modern look page. And third, I learn new variables and nesting.</w:t>
+        <w:t xml:space="preserve">This session included a lot of new information for me. First, the “link” between sass and </w:t>
+      </w:r>
+      <w:proofErr w:type="spellStart"/>
+      <w:r>
+        <w:rPr>
+          <w:lang w:val="en-US"/>
+        </w:rPr>
+        <w:t>css</w:t>
+      </w:r>
+      <w:proofErr w:type="spellEnd"/>
+      <w:r>
+        <w:rPr>
+          <w:lang w:val="en-US"/>
+        </w:rPr>
+        <w:t xml:space="preserve"> came more clearer to</w:t>
+      </w:r>
+      <w:r>
+        <w:rPr>
+          <w:lang w:val="en-US"/>
+        </w:rPr>
+        <w:t xml:space="preserve"> understand</w:t>
+      </w:r>
+      <w:r>
+        <w:rPr>
+          <w:lang w:val="en-US"/>
+        </w:rPr>
+        <w:t>. Second, creating core sass teach me new possibilities to design modern look page. And third, I learn new variables and nesting.</w:t>
+      </w:r>
+    </w:p>
+    <w:p>
+      <w:pPr>
+        <w:rPr>
+          <w:lang w:val="en-US"/>
+        </w:rPr>
+      </w:pPr>
+    </w:p>
+    <w:p>
+      <w:pPr>
+        <w:rPr>
+          <w:lang w:val="en-US"/>
+        </w:rPr>
+      </w:pPr>
+    </w:p>
+    <w:p>
+      <w:pPr>
+        <w:pStyle w:val="Otsikko3"/>
+        <w:numPr>
+          <w:ilvl w:val="0"/>
+          <w:numId w:val="0"/>
+        </w:numPr>
+        <w:ind w:left="720" w:hanging="720"/>
+        <w:rPr>
+          <w:lang w:val="en-US"/>
+        </w:rPr>
+      </w:pPr>
+      <w:r>
+        <w:rPr>
+          <w:lang w:val="en-US"/>
+        </w:rPr>
+        <w:t xml:space="preserve">Date: </w:t>
+      </w:r>
+      <w:r>
+        <w:rPr>
+          <w:lang w:val="en-US"/>
+        </w:rPr>
+        <w:t>2</w:t>
+      </w:r>
+      <w:r>
+        <w:rPr>
+          <w:lang w:val="en-US"/>
+        </w:rPr>
+        <w:t>1</w:t>
+      </w:r>
+      <w:r>
+        <w:rPr>
+          <w:lang w:val="en-US"/>
+        </w:rPr>
+        <w:t>.2.2024</w:t>
+      </w:r>
+    </w:p>
+    <w:p>
+      <w:pPr>
+        <w:rPr>
+          <w:lang w:val="en-US"/>
+        </w:rPr>
+      </w:pPr>
+      <w:r>
+        <w:rPr>
+          <w:b/>
+          <w:bCs/>
+          <w:lang w:val="en-US"/>
+        </w:rPr>
+        <w:t>Activity</w:t>
+      </w:r>
+      <w:r>
+        <w:rPr>
+          <w:lang w:val="en-US"/>
+        </w:rPr>
+        <w:t xml:space="preserve">: </w:t>
+      </w:r>
+      <w:r>
+        <w:rPr>
+          <w:lang w:val="en-US"/>
+        </w:rPr>
+        <w:t xml:space="preserve">I watched </w:t>
+      </w:r>
+      <w:r>
+        <w:rPr>
+          <w:lang w:val="en-US"/>
+        </w:rPr>
+        <w:t>third</w:t>
+      </w:r>
+      <w:r>
+        <w:rPr>
+          <w:lang w:val="en-US"/>
+        </w:rPr>
+        <w:t xml:space="preserve"> mandatory v</w:t>
+      </w:r>
+      <w:r>
+        <w:rPr>
+          <w:lang w:val="en-US"/>
+        </w:rPr>
+        <w:t xml:space="preserve">ideo </w:t>
+      </w:r>
+      <w:r>
+        <w:rPr>
+          <w:lang w:val="en-US"/>
+        </w:rPr>
+        <w:t>about “</w:t>
+      </w:r>
+      <w:r>
+        <w:rPr>
+          <w:lang w:val="en-US"/>
+        </w:rPr>
+        <w:t>Rotating Menu Button</w:t>
+      </w:r>
+      <w:r>
+        <w:rPr>
+          <w:lang w:val="en-US"/>
+        </w:rPr>
+        <w:t>”</w:t>
+      </w:r>
+      <w:r>
+        <w:rPr>
+          <w:lang w:val="en-US"/>
+        </w:rPr>
+        <w:t xml:space="preserve">. </w:t>
+      </w:r>
+      <w:r>
+        <w:rPr>
+          <w:lang w:val="en-US"/>
+        </w:rPr>
+        <w:t>The button</w:t>
+      </w:r>
+      <w:r>
+        <w:rPr>
+          <w:lang w:val="en-US"/>
+        </w:rPr>
+        <w:t xml:space="preserve"> was quite easy to do just following the video, because he tells so clear what he is doing and how </w:t>
+      </w:r>
+      <w:r>
+        <w:rPr>
+          <w:lang w:val="en-US"/>
+        </w:rPr>
+        <w:t xml:space="preserve">the code </w:t>
+      </w:r>
+      <w:r>
+        <w:rPr>
+          <w:lang w:val="en-US"/>
+        </w:rPr>
+        <w:t xml:space="preserve">shows in the web page. </w:t>
+      </w:r>
+      <w:r>
+        <w:rPr>
+          <w:lang w:val="en-US"/>
+        </w:rPr>
+        <w:t>Rotating menu button done!</w:t>
+      </w:r>
+    </w:p>
+    <w:p>
+      <w:pPr>
+        <w:rPr>
+          <w:lang w:val="en-US"/>
+        </w:rPr>
+      </w:pPr>
+      <w:r>
+        <w:rPr>
+          <w:b/>
+          <w:bCs/>
+          <w:lang w:val="en-US"/>
+        </w:rPr>
+        <w:t>Learning outcome</w:t>
+      </w:r>
+      <w:r>
+        <w:rPr>
+          <w:lang w:val="en-US"/>
+        </w:rPr>
+        <w:t xml:space="preserve">: </w:t>
+      </w:r>
+      <w:r>
+        <w:rPr>
+          <w:lang w:val="en-US"/>
+        </w:rPr>
+        <w:t xml:space="preserve">This session </w:t>
+      </w:r>
+      <w:r>
+        <w:rPr>
+          <w:lang w:val="en-US"/>
+        </w:rPr>
+        <w:t xml:space="preserve">was really interesting, because it included both Sass and Java Script. I would not been able to </w:t>
+      </w:r>
+      <w:r>
+        <w:rPr>
+          <w:lang w:val="en-US"/>
+        </w:rPr>
+        <w:t xml:space="preserve">make this kind of java Script by myself, but I understood everything. </w:t>
       </w:r>
     </w:p>
     <w:p>
@@ -3626,12 +3901,12 @@
 </file>
 
 <file path=customXml/item1.xml><?xml version="1.0" encoding="utf-8"?>
-<p:properties xmlns:p="http://schemas.microsoft.com/office/2006/metadata/properties" xmlns:xsi="http://www.w3.org/2001/XMLSchema-instance" xmlns:pc="http://schemas.microsoft.com/office/infopath/2007/PartnerControls">
-  <documentManagement>
-    <PublishingExpirationDate xmlns="http://schemas.microsoft.com/sharepoint/v3" xsi:nil="true"/>
-    <PublishingStartDate xmlns="http://schemas.microsoft.com/sharepoint/v3" xsi:nil="true"/>
-  </documentManagement>
-</p:properties>
+<?mso-contentType ?>
+<FormTemplates xmlns="http://schemas.microsoft.com/sharepoint/v3/contenttype/forms">
+  <Display>DocumentLibraryForm</Display>
+  <Edit>DocumentLibraryForm</Edit>
+  <New>DocumentLibraryForm</New>
+</FormTemplates>
 </file>
 
 <file path=customXml/item2.xml><?xml version="1.0" encoding="utf-8"?>
@@ -3701,20 +3976,18 @@
 </file>
 
 <file path=customXml/item3.xml><?xml version="1.0" encoding="utf-8"?>
-<?mso-contentType ?>
-<FormTemplates xmlns="http://schemas.microsoft.com/sharepoint/v3/contenttype/forms">
-  <Display>DocumentLibraryForm</Display>
-  <Edit>DocumentLibraryForm</Edit>
-  <New>DocumentLibraryForm</New>
-</FormTemplates>
+<p:properties xmlns:p="http://schemas.microsoft.com/office/2006/metadata/properties" xmlns:xsi="http://www.w3.org/2001/XMLSchema-instance" xmlns:pc="http://schemas.microsoft.com/office/infopath/2007/PartnerControls">
+  <documentManagement>
+    <PublishingExpirationDate xmlns="http://schemas.microsoft.com/sharepoint/v3" xsi:nil="true"/>
+    <PublishingStartDate xmlns="http://schemas.microsoft.com/sharepoint/v3" xsi:nil="true"/>
+  </documentManagement>
+</p:properties>
 </file>
 
 <file path=customXml/itemProps1.xml><?xml version="1.0" encoding="utf-8"?>
-<ds:datastoreItem xmlns:ds="http://schemas.openxmlformats.org/officeDocument/2006/customXml" ds:itemID="{FA8F0064-303C-446D-896E-46EEB9A79DC3}">
+<ds:datastoreItem xmlns:ds="http://schemas.openxmlformats.org/officeDocument/2006/customXml" ds:itemID="{13FBD2FA-5696-460D-A278-9A302A0F72AE}">
   <ds:schemaRefs>
-    <ds:schemaRef ds:uri="http://schemas.microsoft.com/office/2006/metadata/properties"/>
-    <ds:schemaRef ds:uri="http://schemas.microsoft.com/office/infopath/2007/PartnerControls"/>
-    <ds:schemaRef ds:uri="http://schemas.microsoft.com/sharepoint/v3"/>
+    <ds:schemaRef ds:uri="http://schemas.microsoft.com/sharepoint/v3/contenttype/forms"/>
   </ds:schemaRefs>
 </ds:datastoreItem>
 </file>
@@ -3737,9 +4010,11 @@
 </file>
 
 <file path=customXml/itemProps3.xml><?xml version="1.0" encoding="utf-8"?>
-<ds:datastoreItem xmlns:ds="http://schemas.openxmlformats.org/officeDocument/2006/customXml" ds:itemID="{13FBD2FA-5696-460D-A278-9A302A0F72AE}">
+<ds:datastoreItem xmlns:ds="http://schemas.openxmlformats.org/officeDocument/2006/customXml" ds:itemID="{FA8F0064-303C-446D-896E-46EEB9A79DC3}">
   <ds:schemaRefs>
-    <ds:schemaRef ds:uri="http://schemas.microsoft.com/sharepoint/v3/contenttype/forms"/>
+    <ds:schemaRef ds:uri="http://schemas.microsoft.com/office/2006/metadata/properties"/>
+    <ds:schemaRef ds:uri="http://schemas.microsoft.com/office/infopath/2007/PartnerControls"/>
+    <ds:schemaRef ds:uri="http://schemas.microsoft.com/sharepoint/v3"/>
   </ds:schemaRefs>
 </ds:datastoreItem>
 </file>
</xml_diff>

<commit_message>
Lisätty opitut asiat 24022024
</commit_message>
<xml_diff>
--- a/SDS_learning_diary_HäkkinenSanna.docx
+++ b/SDS_learning_diary_HäkkinenSanna.docx
@@ -11,7 +11,6 @@
           <w:b w:val="0"/>
           <w:sz w:val="24"/>
           <w:szCs w:val="24"/>
-          <w:lang w:val="en-US"/>
         </w:rPr>
       </w:pPr>
       <w:proofErr w:type="spellStart"/>
@@ -21,7 +20,6 @@
           <w:b w:val="0"/>
           <w:sz w:val="24"/>
           <w:szCs w:val="24"/>
-          <w:lang w:val="en-US"/>
         </w:rPr>
         <w:t>Lappeenrannan</w:t>
       </w:r>
@@ -32,7 +30,6 @@
           <w:b w:val="0"/>
           <w:sz w:val="24"/>
           <w:szCs w:val="24"/>
-          <w:lang w:val="en-US"/>
         </w:rPr>
         <w:t xml:space="preserve"> </w:t>
       </w:r>
@@ -43,7 +40,6 @@
           <w:b w:val="0"/>
           <w:sz w:val="24"/>
           <w:szCs w:val="24"/>
-          <w:lang w:val="en-US"/>
         </w:rPr>
         <w:t>teknillinen</w:t>
       </w:r>
@@ -54,7 +50,6 @@
           <w:b w:val="0"/>
           <w:sz w:val="24"/>
           <w:szCs w:val="24"/>
-          <w:lang w:val="en-US"/>
         </w:rPr>
         <w:t xml:space="preserve"> </w:t>
       </w:r>
@@ -65,7 +60,6 @@
           <w:b w:val="0"/>
           <w:sz w:val="24"/>
           <w:szCs w:val="24"/>
-          <w:lang w:val="en-US"/>
         </w:rPr>
         <w:t>yliopisto</w:t>
       </w:r>
@@ -80,7 +74,6 @@
           <w:b w:val="0"/>
           <w:sz w:val="24"/>
           <w:szCs w:val="24"/>
-          <w:lang w:val="en-US"/>
         </w:rPr>
       </w:pPr>
       <w:r>
@@ -89,7 +82,6 @@
           <w:b w:val="0"/>
           <w:sz w:val="24"/>
           <w:szCs w:val="24"/>
-          <w:lang w:val="en-US"/>
         </w:rPr>
         <w:t>Name of your school goes here (School of Business and Management)</w:t>
       </w:r>
@@ -103,7 +95,6 @@
           <w:b w:val="0"/>
           <w:sz w:val="24"/>
           <w:szCs w:val="24"/>
-          <w:lang w:val="en-US"/>
         </w:rPr>
       </w:pPr>
     </w:p>
@@ -114,7 +105,6 @@
         <w:rPr>
           <w:sz w:val="24"/>
           <w:szCs w:val="24"/>
-          <w:lang w:val="en-US"/>
         </w:rPr>
       </w:pPr>
     </w:p>
@@ -125,7 +115,6 @@
         <w:rPr>
           <w:sz w:val="24"/>
           <w:szCs w:val="24"/>
-          <w:lang w:val="en-US"/>
         </w:rPr>
       </w:pPr>
     </w:p>
@@ -136,7 +125,6 @@
         <w:rPr>
           <w:sz w:val="24"/>
           <w:szCs w:val="24"/>
-          <w:lang w:val="en-US"/>
         </w:rPr>
       </w:pPr>
     </w:p>
@@ -147,7 +135,6 @@
         <w:rPr>
           <w:sz w:val="24"/>
           <w:szCs w:val="24"/>
-          <w:lang w:val="en-US"/>
         </w:rPr>
       </w:pPr>
     </w:p>
@@ -160,7 +147,6 @@
           <w:b w:val="0"/>
           <w:sz w:val="24"/>
           <w:szCs w:val="24"/>
-          <w:lang w:val="en-US"/>
         </w:rPr>
       </w:pPr>
       <w:r>
@@ -169,7 +155,6 @@
           <w:b w:val="0"/>
           <w:sz w:val="24"/>
           <w:szCs w:val="24"/>
-          <w:lang w:val="en-US"/>
         </w:rPr>
         <w:t>Software</w:t>
       </w:r>
@@ -179,7 +164,6 @@
           <w:b w:val="0"/>
           <w:sz w:val="24"/>
           <w:szCs w:val="24"/>
-          <w:lang w:val="en-US"/>
         </w:rPr>
         <w:t xml:space="preserve"> Development Skills</w:t>
       </w:r>
@@ -189,7 +173,6 @@
           <w:b w:val="0"/>
           <w:sz w:val="24"/>
           <w:szCs w:val="24"/>
-          <w:lang w:val="en-US"/>
         </w:rPr>
         <w:t xml:space="preserve"> Front-End, Online course</w:t>
       </w:r>
@@ -203,7 +186,6 @@
           <w:b w:val="0"/>
           <w:sz w:val="24"/>
           <w:szCs w:val="24"/>
-          <w:lang w:val="en-US"/>
         </w:rPr>
       </w:pPr>
     </w:p>
@@ -215,7 +197,6 @@
           <w:rFonts w:ascii="Times New Roman" w:hAnsi="Times New Roman" w:cs="Times New Roman"/>
           <w:sz w:val="24"/>
           <w:szCs w:val="24"/>
-          <w:lang w:val="en-US"/>
         </w:rPr>
       </w:pPr>
       <w:r>
@@ -223,7 +204,6 @@
           <w:rFonts w:ascii="Times New Roman" w:hAnsi="Times New Roman" w:cs="Times New Roman"/>
           <w:sz w:val="24"/>
           <w:szCs w:val="24"/>
-          <w:lang w:val="en-US"/>
         </w:rPr>
         <w:t>Sanna Häkkinen</w:t>
       </w:r>
@@ -232,7 +212,6 @@
           <w:rFonts w:ascii="Times New Roman" w:hAnsi="Times New Roman" w:cs="Times New Roman"/>
           <w:sz w:val="24"/>
           <w:szCs w:val="24"/>
-          <w:lang w:val="en-US"/>
         </w:rPr>
         <w:t xml:space="preserve">, </w:t>
       </w:r>
@@ -241,7 +220,6 @@
           <w:rFonts w:ascii="Times New Roman" w:hAnsi="Times New Roman" w:cs="Times New Roman"/>
           <w:sz w:val="24"/>
           <w:szCs w:val="24"/>
-          <w:lang w:val="en-US"/>
         </w:rPr>
         <w:t>x142605</w:t>
       </w:r>
@@ -255,7 +233,6 @@
           <w:b w:val="0"/>
           <w:sz w:val="24"/>
           <w:szCs w:val="24"/>
-          <w:lang w:val="en-US"/>
         </w:rPr>
       </w:pPr>
     </w:p>
@@ -268,147 +245,111 @@
           <w:b w:val="0"/>
           <w:sz w:val="24"/>
           <w:szCs w:val="24"/>
-          <w:lang w:val="en-US"/>
         </w:rPr>
       </w:pPr>
     </w:p>
     <w:p>
       <w:pPr>
         <w:pStyle w:val="Otsikko"/>
-        <w:rPr>
-          <w:lang w:val="en-US"/>
-        </w:rPr>
-      </w:pPr>
-      <w:r>
-        <w:rPr>
-          <w:lang w:val="en-US"/>
-        </w:rPr>
+      </w:pPr>
+      <w:r>
         <w:t xml:space="preserve">LEARNING DIARY, </w:t>
       </w:r>
       <w:r>
-        <w:rPr>
-          <w:lang w:val="en-US"/>
-        </w:rPr>
         <w:t>FRONT</w:t>
       </w:r>
       <w:r>
-        <w:rPr>
-          <w:lang w:val="en-US"/>
-        </w:rPr>
         <w:t>-</w:t>
       </w:r>
       <w:r>
-        <w:rPr>
-          <w:lang w:val="en-US"/>
-        </w:rPr>
         <w:t xml:space="preserve">END </w:t>
       </w:r>
       <w:r>
-        <w:rPr>
-          <w:lang w:val="en-US"/>
-        </w:rPr>
         <w:t>MODULE</w:t>
       </w:r>
     </w:p>
     <w:p>
       <w:pPr>
         <w:pStyle w:val="Otsikko"/>
-        <w:rPr>
-          <w:lang w:val="en-US"/>
-        </w:rPr>
       </w:pPr>
     </w:p>
     <w:p>
       <w:pPr>
         <w:pStyle w:val="Otsikko2"/>
-        <w:rPr>
-          <w:lang w:val="en-US"/>
-        </w:rPr>
-      </w:pPr>
-      <w:r>
-        <w:rPr>
-          <w:lang w:val="en-US"/>
-        </w:rPr>
+      </w:pPr>
+      <w:r>
         <w:t>Why I’m here?</w:t>
       </w:r>
     </w:p>
     <w:p>
-      <w:pPr>
-        <w:rPr>
-          <w:lang w:val="en-US"/>
-        </w:rPr>
-      </w:pPr>
-      <w:r>
-        <w:rPr>
-          <w:lang w:val="en-US"/>
-        </w:rPr>
+      <w:r>
         <w:t xml:space="preserve">I chose this module because I haven’t had much front-end coding in my previous studies. I work as an accessibility specialist in public organization, and I would like to understand more deeply how to make fully accessible </w:t>
       </w:r>
       <w:r>
-        <w:rPr>
-          <w:lang w:val="en-US"/>
-        </w:rPr>
         <w:t xml:space="preserve">modern </w:t>
       </w:r>
       <w:r>
-        <w:rPr>
-          <w:lang w:val="en-US"/>
-        </w:rPr>
         <w:t>web sites. My personal aim is to develop my English skills, so this module fits also to that goal well.</w:t>
       </w:r>
     </w:p>
     <w:p>
-      <w:pPr>
-        <w:rPr>
-          <w:lang w:val="en-US"/>
-        </w:rPr>
-      </w:pPr>
-    </w:p>
+      <w:r>
+        <w:t xml:space="preserve">EDIT. 22.2.2024 </w:t>
+      </w:r>
+      <w:r>
+        <w:t xml:space="preserve">How my course work </w:t>
+      </w:r>
+      <w:r>
+        <w:rPr>
+          <w:i/>
+          <w:iCs/>
+        </w:rPr>
+        <w:t>“look more like me”?</w:t>
+      </w:r>
+      <w:r>
+        <w:t xml:space="preserve"> My aim is to point out non-accessible features in </w:t>
+      </w:r>
+      <w:r>
+        <w:t>the R</w:t>
+      </w:r>
+      <w:r>
+        <w:t xml:space="preserve">esponsible portfolio and fix them to work in an accessible way. </w:t>
+      </w:r>
+      <w:r>
+        <w:t>In this learning diary I will refer to Web Content Accessibility Criteria version 2.2 by using the exact, numbered succession criterion, e.g</w:t>
+      </w:r>
+      <w:r>
+        <w:t>.</w:t>
+      </w:r>
+      <w:r>
+        <w:t xml:space="preserve"> WCAG 2.1.1.</w:t>
+      </w:r>
+    </w:p>
+    <w:p/>
     <w:p>
       <w:pPr>
         <w:jc w:val="center"/>
-        <w:rPr>
-          <w:lang w:val="en-US"/>
-        </w:rPr>
-      </w:pPr>
-      <w:r>
-        <w:rPr>
-          <w:lang w:val="en-US"/>
-        </w:rPr>
+      </w:pPr>
+      <w:r>
         <w:t>*</w:t>
       </w:r>
       <w:r>
-        <w:rPr>
-          <w:lang w:val="en-US"/>
-        </w:rPr>
         <w:tab/>
         <w:t>*</w:t>
       </w:r>
       <w:r>
-        <w:rPr>
-          <w:lang w:val="en-US"/>
-        </w:rPr>
         <w:tab/>
         <w:t>*</w:t>
       </w:r>
       <w:r>
-        <w:rPr>
-          <w:lang w:val="en-US"/>
-        </w:rPr>
         <w:tab/>
         <w:t>*</w:t>
       </w:r>
       <w:r>
-        <w:rPr>
-          <w:lang w:val="en-US"/>
-        </w:rPr>
         <w:tab/>
         <w:t>*</w:t>
       </w:r>
       <w:r>
-        <w:rPr>
-          <w:lang w:val="en-US"/>
-        </w:rPr>
         <w:tab/>
         <w:t>*</w:t>
       </w:r>
@@ -416,21 +357,9 @@
     <w:p>
       <w:pPr>
         <w:pStyle w:val="Otsikko2"/>
-        <w:rPr>
-          <w:lang w:val="en-US"/>
-        </w:rPr>
-      </w:pPr>
-      <w:r>
-        <w:rPr>
-          <w:lang w:val="en-US"/>
-        </w:rPr>
-        <w:t xml:space="preserve">Learning Diary </w:t>
-      </w:r>
-      <w:r>
-        <w:rPr>
-          <w:lang w:val="en-US"/>
-        </w:rPr>
-        <w:t>with Details</w:t>
+      </w:pPr>
+      <w:r>
+        <w:t>Learning Diary with Details</w:t>
       </w:r>
     </w:p>
     <w:p>
@@ -441,179 +370,66 @@
           <w:numId w:val="0"/>
         </w:numPr>
         <w:ind w:left="720" w:hanging="720"/>
-        <w:rPr>
-          <w:lang w:val="en-US"/>
-        </w:rPr>
-      </w:pPr>
-      <w:r>
-        <w:rPr>
-          <w:lang w:val="en-US"/>
-        </w:rPr>
-        <w:t>Date:</w:t>
-      </w:r>
-      <w:r>
-        <w:rPr>
-          <w:lang w:val="en-US"/>
-        </w:rPr>
+      </w:pPr>
+      <w:r>
+        <w:t xml:space="preserve">Date: </w:t>
+      </w:r>
+      <w:r>
+        <w:t>17.2.2024</w:t>
+      </w:r>
+      <w:r>
         <w:t xml:space="preserve"> </w:t>
       </w:r>
-      <w:r>
-        <w:rPr>
-          <w:lang w:val="en-US"/>
-        </w:rPr>
-        <w:t>17.2.2024</w:t>
-      </w:r>
-      <w:r>
-        <w:rPr>
-          <w:lang w:val="en-US"/>
-        </w:rPr>
-        <w:t xml:space="preserve"> </w:t>
-      </w:r>
-    </w:p>
-    <w:p>
-      <w:pPr>
-        <w:rPr>
-          <w:lang w:val="en-US"/>
-        </w:rPr>
-      </w:pPr>
+    </w:p>
+    <w:p>
       <w:r>
         <w:rPr>
           <w:b/>
           <w:bCs/>
-          <w:lang w:val="en-US"/>
         </w:rPr>
         <w:t>Activity</w:t>
       </w:r>
       <w:r>
-        <w:rPr>
-          <w:lang w:val="en-US"/>
-        </w:rPr>
         <w:t xml:space="preserve">: </w:t>
       </w:r>
       <w:r>
-        <w:rPr>
-          <w:lang w:val="en-US"/>
-        </w:rPr>
-        <w:t xml:space="preserve">I started this course by checking the general course information and </w:t>
-      </w:r>
-      <w:r>
-        <w:rPr>
-          <w:lang w:val="en-US"/>
-        </w:rPr>
-        <w:t>g</w:t>
-      </w:r>
-      <w:r>
-        <w:rPr>
-          <w:lang w:val="en-US"/>
-        </w:rPr>
-        <w:t>etting familiar with course activities</w:t>
-      </w:r>
-      <w:r>
-        <w:rPr>
-          <w:lang w:val="en-US"/>
-        </w:rPr>
-        <w:t>. I did</w:t>
-      </w:r>
-      <w:r>
-        <w:rPr>
-          <w:lang w:val="en-US"/>
-        </w:rPr>
-        <w:t xml:space="preserve"> environment setup</w:t>
-      </w:r>
-      <w:r>
-        <w:rPr>
-          <w:lang w:val="en-US"/>
-        </w:rPr>
-        <w:t xml:space="preserve"> and </w:t>
-      </w:r>
-      <w:r>
-        <w:rPr>
-          <w:lang w:val="en-US"/>
-        </w:rPr>
-        <w:t>chose VS code editor, because I have used it in back-end coding.</w:t>
-      </w:r>
-      <w:r>
-        <w:rPr>
-          <w:lang w:val="en-US"/>
-        </w:rPr>
-        <w:t xml:space="preserve"> I also watched the first additional </w:t>
-      </w:r>
-      <w:r>
-        <w:rPr>
-          <w:lang w:val="en-US"/>
-        </w:rPr>
-        <w:t>video lecture “HTML part 1”</w:t>
-      </w:r>
-      <w:r>
-        <w:rPr>
-          <w:lang w:val="en-US"/>
-        </w:rPr>
-        <w:t>.</w:t>
-      </w:r>
-    </w:p>
-    <w:p>
-      <w:pPr>
-        <w:rPr>
-          <w:lang w:val="en-US"/>
-        </w:rPr>
-      </w:pPr>
+        <w:t xml:space="preserve">I started this course by checking the general course information and getting familiar with course activities. I did environment setup and chose VS code editor, because </w:t>
+      </w:r>
+      <w:r>
+        <w:lastRenderedPageBreak/>
+        <w:t>I have used it in back-end coding. I also watched the first additional video lecture “HTML part 1”.</w:t>
+      </w:r>
+    </w:p>
+    <w:p>
       <w:r>
         <w:rPr>
           <w:b/>
           <w:bCs/>
-          <w:lang w:val="en-US"/>
         </w:rPr>
         <w:t>Learning outcome</w:t>
       </w:r>
       <w:r>
-        <w:rPr>
-          <w:lang w:val="en-US"/>
-        </w:rPr>
         <w:t>:</w:t>
       </w:r>
       <w:r>
-        <w:rPr>
-          <w:lang w:val="en-US"/>
-        </w:rPr>
-        <w:t xml:space="preserve"> </w:t>
-      </w:r>
-      <w:r>
-        <w:rPr>
-          <w:lang w:val="en-US"/>
-        </w:rPr>
-        <w:t xml:space="preserve">The first video, “Introduction to HTML5”, was good recap to the basics of HTML I have studied before, many years ago. </w:t>
-      </w:r>
-      <w:r>
-        <w:rPr>
-          <w:lang w:val="en-US"/>
-        </w:rPr>
-        <w:t xml:space="preserve">It was </w:t>
-      </w:r>
-      <w:r>
-        <w:rPr>
-          <w:lang w:val="en-US"/>
-        </w:rPr>
+        <w:t xml:space="preserve"> The first video, “Introduction to HTML5”, was good recap to the basics of HTML I have studied before, many years ago. It was </w:t>
+      </w:r>
+      <w:r>
         <w:t>useful</w:t>
       </w:r>
       <w:r>
-        <w:rPr>
-          <w:lang w:val="en-US"/>
-        </w:rPr>
-        <w:t xml:space="preserve"> to run through basics about</w:t>
-      </w:r>
-      <w:r>
-        <w:rPr>
-          <w:lang w:val="en-US"/>
-        </w:rPr>
-        <w:t xml:space="preserve"> page main structure, metadata and most common tags</w:t>
-      </w:r>
-      <w:r>
-        <w:rPr>
-          <w:lang w:val="en-US"/>
-        </w:rPr>
-        <w:t>.</w:t>
-      </w:r>
-    </w:p>
+        <w:t xml:space="preserve"> to run through basics about page main structure, </w:t>
+      </w:r>
+      <w:proofErr w:type="gramStart"/>
+      <w:r>
+        <w:t>metadata</w:t>
+      </w:r>
+      <w:proofErr w:type="gramEnd"/>
+      <w:r>
+        <w:t xml:space="preserve"> and most common tags.</w:t>
+      </w:r>
+    </w:p>
+    <w:p/>
     <w:p>
       <w:pPr>
         <w:pStyle w:val="Otsikko3"/>
@@ -622,229 +438,105 @@
           <w:numId w:val="0"/>
         </w:numPr>
         <w:ind w:left="720" w:hanging="720"/>
-        <w:rPr>
-          <w:lang w:val="en-US"/>
-        </w:rPr>
-      </w:pPr>
-      <w:r>
-        <w:rPr>
-          <w:lang w:val="en-US"/>
-        </w:rPr>
-        <w:lastRenderedPageBreak/>
-        <w:t xml:space="preserve">Date: </w:t>
-      </w:r>
-      <w:r>
-        <w:rPr>
-          <w:lang w:val="en-US"/>
-        </w:rPr>
-        <w:t>18.2.2024</w:t>
-      </w:r>
-    </w:p>
-    <w:p>
-      <w:pPr>
-        <w:rPr>
-          <w:lang w:val="en-US"/>
-        </w:rPr>
-      </w:pPr>
+      </w:pPr>
+      <w:r>
+        <w:t>Date: 18.2.2024</w:t>
+      </w:r>
+    </w:p>
+    <w:p>
       <w:r>
         <w:rPr>
           <w:b/>
           <w:bCs/>
-          <w:lang w:val="en-US"/>
         </w:rPr>
         <w:t>Activity</w:t>
       </w:r>
       <w:r>
-        <w:rPr>
-          <w:lang w:val="en-US"/>
-        </w:rPr>
         <w:t xml:space="preserve">: </w:t>
       </w:r>
       <w:r>
-        <w:rPr>
-          <w:lang w:val="en-US"/>
-        </w:rPr>
         <w:t xml:space="preserve">I </w:t>
       </w:r>
       <w:r>
-        <w:rPr>
-          <w:lang w:val="en-US"/>
-        </w:rPr>
         <w:t>watched the second additional v</w:t>
       </w:r>
       <w:r>
-        <w:rPr>
-          <w:lang w:val="en-US"/>
-        </w:rPr>
-        <w:t xml:space="preserve">ideo lecture </w:t>
-      </w:r>
-      <w:r>
-        <w:rPr>
-          <w:lang w:val="en-US"/>
-        </w:rPr>
-        <w:t xml:space="preserve">“HTML part II”, which was good recap for HTML elements. I also watched the video </w:t>
-      </w:r>
-      <w:r>
-        <w:rPr>
-          <w:lang w:val="en-US"/>
-        </w:rPr>
+        <w:t xml:space="preserve">ideo lecture “HTML part II”, which was good recap for HTML elements. I also watched the video </w:t>
+      </w:r>
+      <w:r>
         <w:t>“</w:t>
       </w:r>
       <w:r>
-        <w:rPr>
-          <w:lang w:val="en-US"/>
-        </w:rPr>
-        <w:t>Introduction to workflow and sass</w:t>
-      </w:r>
-      <w:r>
-        <w:rPr>
-          <w:lang w:val="en-US"/>
-        </w:rPr>
-        <w:t xml:space="preserve"> (part 1)</w:t>
-      </w:r>
-      <w:r>
-        <w:rPr>
-          <w:lang w:val="en-US"/>
-        </w:rPr>
+        <w:t>Introduction to workflow and sass (part 1)</w:t>
+      </w:r>
+      <w:r>
         <w:t>”</w:t>
       </w:r>
       <w:r>
-        <w:rPr>
-          <w:lang w:val="en-US"/>
-        </w:rPr>
         <w:t>, which was a lot more to learn and install. Hopefully all went right (fingers cross</w:t>
       </w:r>
       <w:r>
-        <w:rPr>
-          <w:lang w:val="en-US"/>
-        </w:rPr>
         <w:t>ed</w:t>
       </w:r>
       <w:r>
-        <w:rPr>
-          <w:lang w:val="en-US"/>
-        </w:rPr>
         <w:t>)!</w:t>
       </w:r>
       <w:r>
-        <w:rPr>
-          <w:lang w:val="en-US"/>
-        </w:rPr>
         <w:t xml:space="preserve"> </w:t>
       </w:r>
     </w:p>
     <w:p>
-      <w:pPr>
-        <w:rPr>
-          <w:lang w:val="en-US"/>
-        </w:rPr>
-      </w:pPr>
       <w:r>
         <w:rPr>
           <w:b/>
           <w:bCs/>
-          <w:lang w:val="en-US"/>
         </w:rPr>
         <w:t>Learning outcome</w:t>
       </w:r>
       <w:r>
-        <w:rPr>
-          <w:lang w:val="en-US"/>
-        </w:rPr>
-        <w:t xml:space="preserve">: </w:t>
-      </w:r>
-      <w:r>
-        <w:rPr>
-          <w:lang w:val="en-US"/>
-        </w:rPr>
-        <w:t>Learn to know useful VS Code front-end coding extensions,</w:t>
-      </w:r>
-      <w:r>
-        <w:rPr>
-          <w:lang w:val="en-US"/>
-        </w:rPr>
+        <w:t>: Learn to know useful VS Code front-end coding extensions,</w:t>
+      </w:r>
+      <w:r>
         <w:t xml:space="preserve"> some basic information</w:t>
       </w:r>
       <w:r>
-        <w:rPr>
-          <w:lang w:val="en-US"/>
-        </w:rPr>
         <w:t xml:space="preserve"> about sass and how to start to write index-page</w:t>
       </w:r>
       <w:r>
-        <w:rPr>
-          <w:lang w:val="en-US"/>
-        </w:rPr>
         <w:t xml:space="preserve">. </w:t>
       </w:r>
       <w:r>
-        <w:rPr>
-          <w:lang w:val="en-US"/>
-        </w:rPr>
         <w:t xml:space="preserve">I think my </w:t>
       </w:r>
       <w:r>
-        <w:rPr>
-          <w:lang w:val="en-US"/>
-        </w:rPr>
         <w:t>understanding</w:t>
       </w:r>
       <w:r>
-        <w:rPr>
-          <w:lang w:val="en-US"/>
-        </w:rPr>
         <w:t xml:space="preserve"> </w:t>
       </w:r>
       <w:r>
-        <w:rPr>
-          <w:lang w:val="en-US"/>
-        </w:rPr>
         <w:t xml:space="preserve">about the benefits </w:t>
       </w:r>
       <w:r>
-        <w:rPr>
-          <w:lang w:val="en-US"/>
-        </w:rPr>
         <w:t xml:space="preserve">of sass will expand more, while doing the web pages. And I’m looking forward to learning more about it! </w:t>
       </w:r>
       <w:r>
-        <w:rPr>
-          <w:lang w:val="en-US"/>
-        </w:rPr>
         <w:t>C</w:t>
       </w:r>
       <w:r>
-        <w:rPr>
-          <w:lang w:val="en-US"/>
-        </w:rPr>
         <w:t>ouple of times I got error-messages, but noticed quite soon that the mistake was files in wrong folders. Easy to correct!</w:t>
       </w:r>
       <w:r>
-        <w:rPr>
-          <w:lang w:val="en-US"/>
-        </w:rPr>
         <w:t xml:space="preserve"> The responsive design looks modern, but also clear and easy to use, but I wonder if there </w:t>
       </w:r>
       <w:r>
-        <w:rPr>
-          <w:lang w:val="en-US"/>
-        </w:rPr>
         <w:t>are</w:t>
       </w:r>
       <w:r>
-        <w:rPr>
-          <w:lang w:val="en-US"/>
-        </w:rPr>
         <w:t xml:space="preserve"> accessibility issues in in. But I will learn it later.</w:t>
       </w:r>
     </w:p>
-    <w:p>
-      <w:pPr>
-        <w:rPr>
-          <w:lang w:val="en-US"/>
-        </w:rPr>
-      </w:pPr>
-    </w:p>
+    <w:p/>
     <w:p>
       <w:pPr>
         <w:pStyle w:val="Otsikko3"/>
@@ -853,173 +545,80 @@
           <w:numId w:val="0"/>
         </w:numPr>
         <w:ind w:left="720" w:hanging="720"/>
-        <w:rPr>
-          <w:lang w:val="en-US"/>
-        </w:rPr>
-      </w:pPr>
-      <w:r>
-        <w:rPr>
-          <w:lang w:val="en-US"/>
-        </w:rPr>
+      </w:pPr>
+      <w:r>
         <w:t xml:space="preserve">Date: </w:t>
       </w:r>
       <w:r>
-        <w:rPr>
-          <w:lang w:val="en-US"/>
-        </w:rPr>
         <w:t>20.2</w:t>
       </w:r>
       <w:r>
-        <w:rPr>
-          <w:lang w:val="en-US"/>
-        </w:rPr>
         <w:t>.2024</w:t>
       </w:r>
     </w:p>
     <w:p>
-      <w:pPr>
-        <w:rPr>
-          <w:lang w:val="en-US"/>
-        </w:rPr>
-      </w:pPr>
       <w:r>
         <w:rPr>
           <w:b/>
           <w:bCs/>
-          <w:lang w:val="en-US"/>
         </w:rPr>
         <w:t>Activity</w:t>
       </w:r>
       <w:r>
-        <w:rPr>
-          <w:lang w:val="en-US"/>
-        </w:rPr>
-        <w:t xml:space="preserve">: </w:t>
-      </w:r>
-      <w:r>
-        <w:rPr>
-          <w:lang w:val="en-US"/>
-        </w:rPr>
-        <w:t>I watch</w:t>
-      </w:r>
-      <w:r>
-        <w:rPr>
-          <w:lang w:val="en-US"/>
-        </w:rPr>
+        <w:t>: I watch</w:t>
+      </w:r>
+      <w:r>
         <w:t>ed</w:t>
       </w:r>
       <w:r>
-        <w:rPr>
-          <w:lang w:val="en-US"/>
-        </w:rPr>
-        <w:t xml:space="preserve"> second mandatory v</w:t>
-      </w:r>
-      <w:r>
-        <w:rPr>
-          <w:lang w:val="en-US"/>
-        </w:rPr>
-        <w:t xml:space="preserve">ideo </w:t>
-      </w:r>
-      <w:r>
-        <w:rPr>
-          <w:lang w:val="en-US"/>
-        </w:rPr>
-        <w:t>about “Homepage and Core Sass/CSS”, which was both interesting and fun to do, but also frustrating because of old links and references to old web sites. I</w:t>
-      </w:r>
-      <w:r>
-        <w:rPr>
-          <w:lang w:val="en-US"/>
-        </w:rPr>
+        <w:t xml:space="preserve"> second mandatory video about “Homepage and Core Sass/CSS”, which was both interesting and fun to do, but also frustrating because of old links and references to old web sites. I</w:t>
+      </w:r>
+      <w:r>
         <w:t xml:space="preserve"> succeed to make the main page</w:t>
       </w:r>
       <w:r>
-        <w:rPr>
-          <w:lang w:val="en-US"/>
-        </w:rPr>
         <w:t xml:space="preserve"> – </w:t>
       </w:r>
       <w:proofErr w:type="spellStart"/>
       <w:r>
-        <w:rPr>
-          <w:lang w:val="en-US"/>
-        </w:rPr>
         <w:t>yei</w:t>
       </w:r>
       <w:proofErr w:type="spellEnd"/>
       <w:r>
-        <w:rPr>
-          <w:lang w:val="en-US"/>
-        </w:rPr>
         <w:t>!</w:t>
       </w:r>
     </w:p>
     <w:p>
-      <w:pPr>
-        <w:rPr>
-          <w:lang w:val="en-US"/>
-        </w:rPr>
-      </w:pPr>
       <w:r>
         <w:rPr>
           <w:b/>
           <w:bCs/>
-          <w:lang w:val="en-US"/>
         </w:rPr>
         <w:t>Learning outcome</w:t>
       </w:r>
       <w:r>
-        <w:rPr>
-          <w:lang w:val="en-US"/>
-        </w:rPr>
         <w:t xml:space="preserve">: </w:t>
       </w:r>
       <w:r>
-        <w:rPr>
-          <w:lang w:val="en-US"/>
-        </w:rPr>
         <w:t xml:space="preserve">This session included a lot of new information for me. First, the “link” between sass and </w:t>
       </w:r>
       <w:proofErr w:type="spellStart"/>
       <w:r>
-        <w:rPr>
-          <w:lang w:val="en-US"/>
-        </w:rPr>
         <w:t>css</w:t>
       </w:r>
       <w:proofErr w:type="spellEnd"/>
       <w:r>
-        <w:rPr>
-          <w:lang w:val="en-US"/>
-        </w:rPr>
         <w:t xml:space="preserve"> came more clearer to</w:t>
       </w:r>
       <w:r>
-        <w:rPr>
-          <w:lang w:val="en-US"/>
-        </w:rPr>
         <w:t xml:space="preserve"> understand</w:t>
       </w:r>
       <w:r>
-        <w:rPr>
-          <w:lang w:val="en-US"/>
-        </w:rPr>
         <w:t>. Second, creating core sass teach me new possibilities to design modern look page. And third, I learn new variables and nesting.</w:t>
       </w:r>
     </w:p>
-    <w:p>
-      <w:pPr>
-        <w:rPr>
-          <w:lang w:val="en-US"/>
-        </w:rPr>
-      </w:pPr>
-    </w:p>
-    <w:p>
-      <w:pPr>
-        <w:rPr>
-          <w:lang w:val="en-US"/>
-        </w:rPr>
-      </w:pPr>
-    </w:p>
+    <w:p/>
+    <w:p/>
     <w:p>
       <w:pPr>
         <w:pStyle w:val="Otsikko3"/>
@@ -1028,179 +627,311 @@
           <w:numId w:val="0"/>
         </w:numPr>
         <w:ind w:left="720" w:hanging="720"/>
-        <w:rPr>
-          <w:lang w:val="en-US"/>
-        </w:rPr>
-      </w:pPr>
-      <w:r>
-        <w:rPr>
-          <w:lang w:val="en-US"/>
-        </w:rPr>
-        <w:t xml:space="preserve">Date: </w:t>
-      </w:r>
-      <w:r>
-        <w:rPr>
-          <w:lang w:val="en-US"/>
-        </w:rPr>
-        <w:t>2</w:t>
-      </w:r>
-      <w:r>
-        <w:rPr>
-          <w:lang w:val="en-US"/>
-        </w:rPr>
-        <w:t>1</w:t>
-      </w:r>
-      <w:r>
-        <w:rPr>
-          <w:lang w:val="en-US"/>
-        </w:rPr>
-        <w:t>.2.2024</w:t>
-      </w:r>
-    </w:p>
-    <w:p>
-      <w:pPr>
-        <w:rPr>
-          <w:lang w:val="en-US"/>
-        </w:rPr>
-      </w:pPr>
+      </w:pPr>
+      <w:r>
+        <w:t>Date: 21.2.2024</w:t>
+      </w:r>
+    </w:p>
+    <w:p>
       <w:r>
         <w:rPr>
           <w:b/>
           <w:bCs/>
-          <w:lang w:val="en-US"/>
         </w:rPr>
         <w:t>Activity</w:t>
       </w:r>
       <w:r>
-        <w:rPr>
-          <w:lang w:val="en-US"/>
-        </w:rPr>
-        <w:t xml:space="preserve">: </w:t>
-      </w:r>
-      <w:r>
-        <w:rPr>
-          <w:lang w:val="en-US"/>
-        </w:rPr>
-        <w:t xml:space="preserve">I watched </w:t>
-      </w:r>
-      <w:r>
-        <w:rPr>
-          <w:lang w:val="en-US"/>
-        </w:rPr>
-        <w:t>third</w:t>
-      </w:r>
-      <w:r>
-        <w:rPr>
-          <w:lang w:val="en-US"/>
-        </w:rPr>
-        <w:t xml:space="preserve"> mandatory v</w:t>
-      </w:r>
-      <w:r>
-        <w:rPr>
-          <w:lang w:val="en-US"/>
-        </w:rPr>
-        <w:t xml:space="preserve">ideo </w:t>
-      </w:r>
-      <w:r>
-        <w:rPr>
-          <w:lang w:val="en-US"/>
-        </w:rPr>
-        <w:t>about “</w:t>
-      </w:r>
-      <w:r>
-        <w:rPr>
-          <w:lang w:val="en-US"/>
-        </w:rPr>
-        <w:t>Rotating Menu Button</w:t>
-      </w:r>
-      <w:r>
-        <w:rPr>
-          <w:lang w:val="en-US"/>
-        </w:rPr>
-        <w:t>”</w:t>
-      </w:r>
-      <w:r>
-        <w:rPr>
-          <w:lang w:val="en-US"/>
-        </w:rPr>
-        <w:t xml:space="preserve">. </w:t>
-      </w:r>
-      <w:r>
-        <w:rPr>
-          <w:lang w:val="en-US"/>
-        </w:rPr>
+        <w:t xml:space="preserve">: I watched third mandatory video about “Rotating Menu Button”. </w:t>
+      </w:r>
+      <w:r>
         <w:t>The button</w:t>
       </w:r>
       <w:r>
-        <w:rPr>
-          <w:lang w:val="en-US"/>
-        </w:rPr>
         <w:t xml:space="preserve"> was quite easy to do just following the video, because he tells so clear what he is doing and how </w:t>
       </w:r>
       <w:r>
-        <w:rPr>
-          <w:lang w:val="en-US"/>
-        </w:rPr>
         <w:t xml:space="preserve">the code </w:t>
       </w:r>
       <w:r>
-        <w:rPr>
-          <w:lang w:val="en-US"/>
-        </w:rPr>
         <w:t xml:space="preserve">shows in the web page. </w:t>
       </w:r>
       <w:r>
-        <w:rPr>
-          <w:lang w:val="en-US"/>
-        </w:rPr>
         <w:t>Rotating menu button done!</w:t>
       </w:r>
     </w:p>
     <w:p>
-      <w:pPr>
-        <w:rPr>
-          <w:lang w:val="en-US"/>
-        </w:rPr>
-      </w:pPr>
       <w:r>
         <w:rPr>
           <w:b/>
           <w:bCs/>
-          <w:lang w:val="en-US"/>
-        </w:rPr>
+        </w:rPr>
+        <w:lastRenderedPageBreak/>
         <w:t>Learning outcome</w:t>
       </w:r>
       <w:r>
-        <w:rPr>
-          <w:lang w:val="en-US"/>
-        </w:rPr>
+        <w:t xml:space="preserve">: This session </w:t>
+      </w:r>
+      <w:r>
+        <w:t xml:space="preserve">was </w:t>
+      </w:r>
+      <w:proofErr w:type="gramStart"/>
+      <w:r>
+        <w:t>really interesting</w:t>
+      </w:r>
+      <w:proofErr w:type="gramEnd"/>
+      <w:r>
+        <w:t xml:space="preserve">, because it included both Sass and Java Script. I would not been able to </w:t>
+      </w:r>
+      <w:r>
+        <w:t xml:space="preserve">make this kind of java Script by myself, but I understood everything. </w:t>
+      </w:r>
+      <w:r>
+        <w:t xml:space="preserve">I find that this </w:t>
+      </w:r>
+      <w:r>
+        <w:rPr>
+          <w:b/>
+          <w:bCs/>
+        </w:rPr>
+        <w:t>menu button is not operable with keyboard</w:t>
+      </w:r>
+      <w:r>
+        <w:t xml:space="preserve">, so it is it not accessible. </w:t>
+      </w:r>
+      <w:r>
+        <w:t xml:space="preserve">I </w:t>
+      </w:r>
+      <w:r>
+        <w:t>want</w:t>
+      </w:r>
+      <w:r>
+        <w:t xml:space="preserve"> to figure out how to do </w:t>
+      </w:r>
+      <w:r>
+        <w:t>the menu also</w:t>
+      </w:r>
+      <w:r>
+        <w:t xml:space="preserve"> keyboard operable</w:t>
+      </w:r>
+      <w:r>
+        <w:t xml:space="preserve"> (WCAG 2.1.1)</w:t>
+      </w:r>
+      <w:r>
+        <w:t>.</w:t>
+      </w:r>
+      <w:r>
+        <w:t xml:space="preserve"> </w:t>
+      </w:r>
+    </w:p>
+    <w:p/>
+    <w:p>
+      <w:pPr>
+        <w:pStyle w:val="Otsikko3"/>
+        <w:numPr>
+          <w:ilvl w:val="0"/>
+          <w:numId w:val="0"/>
+        </w:numPr>
+        <w:ind w:left="720" w:hanging="720"/>
+      </w:pPr>
+      <w:r>
+        <w:t>Date: 22.2.2024</w:t>
+      </w:r>
+    </w:p>
+    <w:p>
+      <w:r>
+        <w:rPr>
+          <w:b/>
+          <w:bCs/>
+        </w:rPr>
+        <w:t>Activity</w:t>
+      </w:r>
+      <w:r>
+        <w:t xml:space="preserve">: I watched </w:t>
+      </w:r>
+      <w:r>
+        <w:t xml:space="preserve">third optional video about JavaScript (about a half of it) and continue my course work with </w:t>
+      </w:r>
+      <w:r>
+        <w:t xml:space="preserve">fourth mandatory video about “Menu Overlay and Responsiveness”. Menu items doesn’t show </w:t>
+      </w:r>
+      <w:r>
+        <w:t>the manner they should, so I spent quite a long time to find code error (which occurred in JavaScript).</w:t>
+      </w:r>
+      <w:r>
+        <w:t xml:space="preserve"> </w:t>
+      </w:r>
+      <w:r>
+        <w:t xml:space="preserve">But I got it fixed! </w:t>
+      </w:r>
+    </w:p>
+    <w:p>
+      <w:r>
+        <w:rPr>
+          <w:b/>
+          <w:bCs/>
+        </w:rPr>
+        <w:t>Learning outcome</w:t>
+      </w:r>
+      <w:r>
+        <w:t>:</w:t>
+      </w:r>
+      <w:r>
+        <w:t xml:space="preserve"> </w:t>
+      </w:r>
+      <w:r>
+        <w:t>I l</w:t>
+      </w:r>
+      <w:r>
+        <w:t>earn to add branding and navigation to the site</w:t>
+      </w:r>
+      <w:r>
+        <w:t xml:space="preserve">. </w:t>
+      </w:r>
+      <w:r>
+        <w:t>Menu overlay was quite easy to do</w:t>
+      </w:r>
+      <w:r>
+        <w:t>,</w:t>
+      </w:r>
+      <w:r>
+        <w:t xml:space="preserve"> and my main learning experience was finding the code error in JavaScript. </w:t>
+      </w:r>
+      <w:r>
+        <w:t>Searching the error</w:t>
+      </w:r>
+      <w:r>
+        <w:t xml:space="preserve"> was good opportunity to read all code </w:t>
+      </w:r>
+      <w:r>
+        <w:t xml:space="preserve">through </w:t>
+      </w:r>
+      <w:r>
+        <w:t xml:space="preserve">and figure out what different </w:t>
+      </w:r>
+      <w:r>
+        <w:t xml:space="preserve">code </w:t>
+      </w:r>
+      <w:r>
+        <w:t xml:space="preserve">elements </w:t>
+      </w:r>
+      <w:r>
+        <w:t xml:space="preserve">do in practice. </w:t>
+      </w:r>
+      <w:r>
+        <w:t xml:space="preserve">Menu overlay is </w:t>
+      </w:r>
+      <w:r>
+        <w:t>transparent</w:t>
+      </w:r>
+      <w:r>
+        <w:t xml:space="preserve">, so the contrast between the text and the background is not so clear as it could be. </w:t>
+      </w:r>
+      <w:r>
+        <w:rPr>
+          <w:b/>
+          <w:bCs/>
+        </w:rPr>
+        <w:t>Contrast ratio may be enough (4,5:1</w:t>
+      </w:r>
+      <w:r>
+        <w:rPr>
+          <w:b/>
+          <w:bCs/>
+        </w:rPr>
+        <w:t>, WCAG 1.4.3</w:t>
+      </w:r>
+      <w:r>
+        <w:rPr>
+          <w:b/>
+          <w:bCs/>
+        </w:rPr>
+        <w:t>)</w:t>
+      </w:r>
+      <w:r>
+        <w:t xml:space="preserve">, but by removing opacity, the layout is clearer and easier to </w:t>
+      </w:r>
+      <w:r>
+        <w:t>see the text. I remove the opacity to make background one-colored. The background color would also be a bit darker, but I will think about it later.</w:t>
+      </w:r>
+    </w:p>
+    <w:p/>
+    <w:p>
+      <w:pPr>
+        <w:pStyle w:val="Otsikko3"/>
+        <w:numPr>
+          <w:ilvl w:val="0"/>
+          <w:numId w:val="0"/>
+        </w:numPr>
+        <w:ind w:left="720" w:hanging="720"/>
+      </w:pPr>
+      <w:r>
+        <w:t>Date: 2</w:t>
+      </w:r>
+      <w:r>
+        <w:t>4</w:t>
+      </w:r>
+      <w:r>
+        <w:t>.2.2024</w:t>
+      </w:r>
+    </w:p>
+    <w:p>
+      <w:r>
+        <w:rPr>
+          <w:b/>
+          <w:bCs/>
+        </w:rPr>
+        <w:t>Activity</w:t>
+      </w:r>
+      <w:r>
+        <w:t xml:space="preserve">: I </w:t>
+      </w:r>
+      <w:r>
+        <w:t xml:space="preserve">continue to </w:t>
+      </w:r>
+      <w:r>
+        <w:t>watch</w:t>
+      </w:r>
+      <w:r>
+        <w:t xml:space="preserve"> </w:t>
+      </w:r>
+      <w:r>
+        <w:t>fourth mandatory video about “Menu Overlay and Responsiveness”</w:t>
+      </w:r>
+      <w:r>
+        <w:t xml:space="preserve"> and progress with my course work adding the media query in it. </w:t>
+      </w:r>
+    </w:p>
+    <w:p>
+      <w:r>
+        <w:rPr>
+          <w:b/>
+          <w:bCs/>
+        </w:rPr>
+        <w:t>Learning outcome</w:t>
+      </w:r>
+      <w:r>
         <w:t xml:space="preserve">: </w:t>
       </w:r>
       <w:r>
-        <w:rPr>
-          <w:lang w:val="en-US"/>
-        </w:rPr>
-        <w:t xml:space="preserve">This session </w:t>
-      </w:r>
-      <w:r>
-        <w:rPr>
-          <w:lang w:val="en-US"/>
-        </w:rPr>
-        <w:t xml:space="preserve">was really interesting, because it included both Sass and Java Script. I would not been able to </w:t>
-      </w:r>
-      <w:r>
-        <w:rPr>
-          <w:lang w:val="en-US"/>
-        </w:rPr>
-        <w:t xml:space="preserve">make this kind of java Script by myself, but I understood everything. </w:t>
-      </w:r>
-    </w:p>
-    <w:p>
-      <w:pPr>
-        <w:rPr>
-          <w:lang w:val="en-US"/>
-        </w:rPr>
-      </w:pPr>
+        <w:t>I l</w:t>
+      </w:r>
+      <w:r>
+        <w:t xml:space="preserve">earn to add </w:t>
+      </w:r>
+      <w:r>
+        <w:t xml:space="preserve">media query Sass </w:t>
+      </w:r>
+      <w:proofErr w:type="spellStart"/>
+      <w:r>
+        <w:t>mixins</w:t>
+      </w:r>
+      <w:proofErr w:type="spellEnd"/>
+      <w:r>
+        <w:t xml:space="preserve"> </w:t>
+      </w:r>
+      <w:r>
+        <w:t xml:space="preserve">and understood differences in those in practice. </w:t>
+      </w:r>
     </w:p>
     <w:sectPr>
       <w:headerReference w:type="default" r:id="rId10"/>
@@ -2783,7 +2514,6 @@
     <w:rPr>
       <w:sz w:val="24"/>
       <w:szCs w:val="24"/>
-      <w:lang w:val="fi-FI"/>
     </w:rPr>
   </w:style>
   <w:style w:type="paragraph" w:styleId="Otsikko1">

</xml_diff>

<commit_message>
Lisätty 25022024 opitut asiat
</commit_message>
<xml_diff>
--- a/SDS_learning_diary_HäkkinenSanna.docx
+++ b/SDS_learning_diary_HäkkinenSanna.docx
@@ -418,15 +418,7 @@
         <w:t>useful</w:t>
       </w:r>
       <w:r>
-        <w:t xml:space="preserve"> to run through basics about page main structure, </w:t>
-      </w:r>
-      <w:proofErr w:type="gramStart"/>
-      <w:r>
-        <w:t>metadata</w:t>
-      </w:r>
-      <w:proofErr w:type="gramEnd"/>
-      <w:r>
-        <w:t xml:space="preserve"> and most common tags.</w:t>
+        <w:t xml:space="preserve"> to run through basics about page main structure, metadata and most common tags.</w:t>
       </w:r>
     </w:p>
     <w:p/>
@@ -571,7 +563,13 @@
         <w:t>ed</w:t>
       </w:r>
       <w:r>
-        <w:t xml:space="preserve"> second mandatory video about “Homepage and Core Sass/CSS”, which was both interesting and fun to do, but also frustrating because of old links and references to old web sites. I</w:t>
+        <w:t xml:space="preserve"> </w:t>
+      </w:r>
+      <w:r>
+        <w:t xml:space="preserve">the </w:t>
+      </w:r>
+      <w:r>
+        <w:t>second mandatory video about “Homepage and Core Sass/CSS”, which was both interesting and fun to do, but also frustrating because of old links and references to old web sites. I</w:t>
       </w:r>
       <w:r>
         <w:t xml:space="preserve"> succeed to make the main page</w:t>
@@ -641,7 +639,13 @@
         <w:t>Activity</w:t>
       </w:r>
       <w:r>
-        <w:t xml:space="preserve">: I watched third mandatory video about “Rotating Menu Button”. </w:t>
+        <w:t>: I watched</w:t>
+      </w:r>
+      <w:r>
+        <w:t xml:space="preserve"> the</w:t>
+      </w:r>
+      <w:r>
+        <w:t xml:space="preserve"> third mandatory video about “Rotating Menu Button”. </w:t>
       </w:r>
       <w:r>
         <w:t>The button</w:t>
@@ -672,15 +676,7 @@
         <w:t xml:space="preserve">: This session </w:t>
       </w:r>
       <w:r>
-        <w:t xml:space="preserve">was </w:t>
-      </w:r>
-      <w:proofErr w:type="gramStart"/>
-      <w:r>
-        <w:t>really interesting</w:t>
-      </w:r>
-      <w:proofErr w:type="gramEnd"/>
-      <w:r>
-        <w:t xml:space="preserve">, because it included both Sass and Java Script. I would not been able to </w:t>
+        <w:t xml:space="preserve">was really interesting, because it included both Sass and Java Script. I would not been able to </w:t>
       </w:r>
       <w:r>
         <w:t xml:space="preserve">make this kind of java Script by myself, but I understood everything. </w:t>
@@ -749,6 +745,9 @@
         <w:t xml:space="preserve">: I watched </w:t>
       </w:r>
       <w:r>
+        <w:t xml:space="preserve">the </w:t>
+      </w:r>
+      <w:r>
         <w:t xml:space="preserve">third optional video about JavaScript (about a half of it) and continue my course work with </w:t>
       </w:r>
       <w:r>
@@ -895,6 +894,9 @@
         <w:t xml:space="preserve"> </w:t>
       </w:r>
       <w:r>
+        <w:t xml:space="preserve">the </w:t>
+      </w:r>
+      <w:r>
         <w:t>fourth mandatory video about “Menu Overlay and Responsiveness”</w:t>
       </w:r>
       <w:r>
@@ -919,7 +921,10 @@
         <w:t xml:space="preserve">earn to add </w:t>
       </w:r>
       <w:r>
-        <w:t xml:space="preserve">media query Sass </w:t>
+        <w:t xml:space="preserve">media query </w:t>
+      </w:r>
+      <w:r>
+        <w:t xml:space="preserve">Sass </w:t>
       </w:r>
       <w:proofErr w:type="spellStart"/>
       <w:r>
@@ -930,9 +935,346 @@
         <w:t xml:space="preserve"> </w:t>
       </w:r>
       <w:r>
-        <w:t xml:space="preserve">and understood differences in those in practice. </w:t>
-      </w:r>
-    </w:p>
+        <w:t xml:space="preserve">and understood </w:t>
+      </w:r>
+      <w:r>
+        <w:t xml:space="preserve">how to set values to the different screens sizes. </w:t>
+      </w:r>
+    </w:p>
+    <w:p/>
+    <w:p>
+      <w:pPr>
+        <w:pStyle w:val="Otsikko3"/>
+        <w:numPr>
+          <w:ilvl w:val="0"/>
+          <w:numId w:val="0"/>
+        </w:numPr>
+        <w:ind w:left="720" w:hanging="720"/>
+      </w:pPr>
+      <w:r>
+        <w:t>Date: 2</w:t>
+      </w:r>
+      <w:r>
+        <w:t>5</w:t>
+      </w:r>
+      <w:r>
+        <w:t>.2.2024</w:t>
+      </w:r>
+    </w:p>
+    <w:p>
+      <w:r>
+        <w:rPr>
+          <w:b/>
+          <w:bCs/>
+        </w:rPr>
+        <w:t>Activity</w:t>
+      </w:r>
+      <w:r>
+        <w:t>: I watch</w:t>
+      </w:r>
+      <w:r>
+        <w:t>ed</w:t>
+      </w:r>
+      <w:r>
+        <w:t xml:space="preserve"> </w:t>
+      </w:r>
+      <w:r>
+        <w:t xml:space="preserve">the fifth </w:t>
+      </w:r>
+      <w:r>
+        <w:t>mandatory video about “</w:t>
+      </w:r>
+      <w:r>
+        <w:t>Page with CSS Grid</w:t>
+      </w:r>
+      <w:r>
+        <w:t>”</w:t>
+      </w:r>
+      <w:r>
+        <w:t xml:space="preserve"> and progress with my course work</w:t>
+      </w:r>
+      <w:r>
+        <w:t xml:space="preserve"> at the same time</w:t>
+      </w:r>
+      <w:r>
+        <w:t xml:space="preserve">. </w:t>
+      </w:r>
+      <w:r>
+        <w:t>I created About Me -page using CSS Grid and added Sass styling to them.</w:t>
+      </w:r>
+    </w:p>
+    <w:p>
+      <w:r>
+        <w:rPr>
+          <w:b/>
+          <w:bCs/>
+        </w:rPr>
+        <w:t>Learning outcome</w:t>
+      </w:r>
+      <w:r>
+        <w:t xml:space="preserve">: </w:t>
+      </w:r>
+      <w:r>
+        <w:t xml:space="preserve">I learn the basic idea of </w:t>
+      </w:r>
+      <w:r>
+        <w:t>CSS Grid</w:t>
+      </w:r>
+      <w:r>
+        <w:t xml:space="preserve"> and how to use it in practice. I also get the idea how to </w:t>
+      </w:r>
+      <w:r>
+        <w:t xml:space="preserve">add grid template areas </w:t>
+      </w:r>
+      <w:r>
+        <w:t>and</w:t>
+      </w:r>
+      <w:r>
+        <w:t xml:space="preserve"> map out the </w:t>
+      </w:r>
+      <w:r>
+        <w:t xml:space="preserve">personal </w:t>
+      </w:r>
+      <w:r>
+        <w:t>layout.</w:t>
+      </w:r>
+      <w:r>
+        <w:t xml:space="preserve"> I</w:t>
+      </w:r>
+      <w:r>
+        <w:t xml:space="preserve"> learn </w:t>
+      </w:r>
+      <w:r>
+        <w:t xml:space="preserve">to use </w:t>
+      </w:r>
+      <w:r>
+        <w:lastRenderedPageBreak/>
+        <w:t xml:space="preserve">media </w:t>
+      </w:r>
+      <w:proofErr w:type="spellStart"/>
+      <w:r>
+        <w:t>mixins</w:t>
+      </w:r>
+      <w:proofErr w:type="spellEnd"/>
+      <w:r>
+        <w:t xml:space="preserve"> when </w:t>
+      </w:r>
+      <w:r>
+        <w:t>mak</w:t>
+      </w:r>
+      <w:r>
+        <w:t>ing</w:t>
+      </w:r>
+      <w:r>
+        <w:t xml:space="preserve"> the page responsive</w:t>
+      </w:r>
+      <w:r>
+        <w:t xml:space="preserve"> and looking good for different screen sizes. </w:t>
+      </w:r>
+      <w:r>
+        <w:t xml:space="preserve">In the video, grid headings were used in </w:t>
+      </w:r>
+      <w:r>
+        <w:t>inaccessible</w:t>
+      </w:r>
+      <w:r>
+        <w:t xml:space="preserve"> order: from h3 to h6. </w:t>
+      </w:r>
+      <w:r>
+        <w:rPr>
+          <w:b/>
+          <w:bCs/>
+        </w:rPr>
+        <w:t xml:space="preserve">WCAG </w:t>
+      </w:r>
+      <w:r>
+        <w:rPr>
+          <w:b/>
+          <w:bCs/>
+        </w:rPr>
+        <w:t xml:space="preserve">succession </w:t>
+      </w:r>
+      <w:r>
+        <w:rPr>
+          <w:b/>
+          <w:bCs/>
+        </w:rPr>
+        <w:t>criteria 1.3.1 Info and Relationships, demands that headings should use in numbered order</w:t>
+      </w:r>
+      <w:r>
+        <w:t xml:space="preserve">. So I made my headings in level h1- h4. </w:t>
+      </w:r>
+    </w:p>
+    <w:p/>
+    <w:p/>
+    <w:p>
+      <w:r>
+        <w:t xml:space="preserve">Omat </w:t>
+      </w:r>
+      <w:proofErr w:type="spellStart"/>
+      <w:r>
+        <w:t>muistiinpanot</w:t>
+      </w:r>
+      <w:proofErr w:type="spellEnd"/>
+      <w:r>
+        <w:t xml:space="preserve"> </w:t>
+      </w:r>
+      <w:proofErr w:type="spellStart"/>
+      <w:r>
+        <w:t>muistiin</w:t>
+      </w:r>
+      <w:proofErr w:type="spellEnd"/>
+      <w:r>
+        <w:t>:</w:t>
+      </w:r>
+    </w:p>
+    <w:p>
+      <w:proofErr w:type="spellStart"/>
+      <w:r>
+        <w:t>noudatetaan</w:t>
+      </w:r>
+      <w:proofErr w:type="spellEnd"/>
+      <w:r>
+        <w:t xml:space="preserve"> jo </w:t>
+      </w:r>
+      <w:proofErr w:type="spellStart"/>
+      <w:r>
+        <w:t>kriteeriä</w:t>
+      </w:r>
+      <w:proofErr w:type="spellEnd"/>
+      <w:r>
+        <w:t xml:space="preserve"> </w:t>
+      </w:r>
+    </w:p>
+    <w:p>
+      <w:pPr>
+        <w:pStyle w:val="Luettelokappale"/>
+        <w:numPr>
+          <w:ilvl w:val="0"/>
+          <w:numId w:val="11"/>
+        </w:numPr>
+      </w:pPr>
+      <w:proofErr w:type="spellStart"/>
+      <w:r>
+        <w:t>sivulla</w:t>
+      </w:r>
+      <w:proofErr w:type="spellEnd"/>
+      <w:r>
+        <w:t xml:space="preserve"> on </w:t>
+      </w:r>
+      <w:proofErr w:type="spellStart"/>
+      <w:r>
+        <w:t>otsikko</w:t>
+      </w:r>
+      <w:proofErr w:type="spellEnd"/>
+      <w:r>
+        <w:t xml:space="preserve"> ( title) </w:t>
+      </w:r>
+    </w:p>
+    <w:p>
+      <w:pPr>
+        <w:pStyle w:val="Luettelokappale"/>
+        <w:numPr>
+          <w:ilvl w:val="0"/>
+          <w:numId w:val="11"/>
+        </w:numPr>
+      </w:pPr>
+      <w:proofErr w:type="spellStart"/>
+      <w:r>
+        <w:t>sivun</w:t>
+      </w:r>
+      <w:proofErr w:type="spellEnd"/>
+      <w:r>
+        <w:t xml:space="preserve"> </w:t>
+      </w:r>
+      <w:proofErr w:type="spellStart"/>
+      <w:r>
+        <w:t>otsikot</w:t>
+      </w:r>
+      <w:proofErr w:type="spellEnd"/>
+      <w:r>
+        <w:t xml:space="preserve"> </w:t>
+      </w:r>
+      <w:proofErr w:type="spellStart"/>
+      <w:r>
+        <w:t>kuvailevat</w:t>
+      </w:r>
+      <w:proofErr w:type="spellEnd"/>
+      <w:r>
+        <w:t xml:space="preserve"> </w:t>
+      </w:r>
+      <w:proofErr w:type="spellStart"/>
+      <w:r>
+        <w:t>sisällön</w:t>
+      </w:r>
+      <w:proofErr w:type="spellEnd"/>
+    </w:p>
+    <w:p>
+      <w:pPr>
+        <w:pStyle w:val="Luettelokappale"/>
+        <w:numPr>
+          <w:ilvl w:val="0"/>
+          <w:numId w:val="11"/>
+        </w:numPr>
+      </w:pPr>
+      <w:proofErr w:type="spellStart"/>
+      <w:r>
+        <w:t>näppäimistökäyttö</w:t>
+      </w:r>
+      <w:proofErr w:type="spellEnd"/>
+      <w:r>
+        <w:t>?</w:t>
+      </w:r>
+    </w:p>
+    <w:p>
+      <w:pPr>
+        <w:pStyle w:val="Luettelokappale"/>
+        <w:numPr>
+          <w:ilvl w:val="0"/>
+          <w:numId w:val="11"/>
+        </w:numPr>
+      </w:pPr>
+      <w:proofErr w:type="spellStart"/>
+      <w:r>
+        <w:t>reaponsiivisuus</w:t>
+      </w:r>
+      <w:proofErr w:type="spellEnd"/>
+    </w:p>
+    <w:p>
+      <w:pPr>
+        <w:pStyle w:val="Luettelokappale"/>
+        <w:numPr>
+          <w:ilvl w:val="0"/>
+          <w:numId w:val="11"/>
+        </w:numPr>
+      </w:pPr>
+      <w:proofErr w:type="spellStart"/>
+      <w:r>
+        <w:t>pelkän</w:t>
+      </w:r>
+      <w:proofErr w:type="spellEnd"/>
+      <w:r>
+        <w:t xml:space="preserve"> </w:t>
+      </w:r>
+      <w:proofErr w:type="spellStart"/>
+      <w:r>
+        <w:t>tekstin</w:t>
+      </w:r>
+      <w:proofErr w:type="spellEnd"/>
+      <w:r>
+        <w:t xml:space="preserve"> </w:t>
+      </w:r>
+      <w:proofErr w:type="spellStart"/>
+      <w:r>
+        <w:t>suurentaminen</w:t>
+      </w:r>
+      <w:proofErr w:type="spellEnd"/>
+      <w:r>
+        <w:t xml:space="preserve"> 200%?</w:t>
+      </w:r>
+    </w:p>
+    <w:p/>
+    <w:p/>
     <w:sectPr>
       <w:headerReference w:type="default" r:id="rId10"/>
       <w:footerReference w:type="default" r:id="rId11"/>
@@ -1022,6 +1364,118 @@
 <file path=word/numbering.xml><?xml version="1.0" encoding="utf-8"?>
 <w:numbering xmlns:wpc="http://schemas.microsoft.com/office/word/2010/wordprocessingCanvas" xmlns:cx="http://schemas.microsoft.com/office/drawing/2014/chartex" xmlns:cx1="http://schemas.microsoft.com/office/drawing/2015/9/8/chartex" xmlns:cx2="http://schemas.microsoft.com/office/drawing/2015/10/21/chartex" xmlns:cx3="http://schemas.microsoft.com/office/drawing/2016/5/9/chartex" xmlns:cx4="http://schemas.microsoft.com/office/drawing/2016/5/10/chartex" xmlns:cx5="http://schemas.microsoft.com/office/drawing/2016/5/11/chartex" xmlns:cx6="http://schemas.microsoft.com/office/drawing/2016/5/12/chartex" xmlns:cx7="http://schemas.microsoft.com/office/drawing/2016/5/13/chartex" xmlns:cx8="http://schemas.microsoft.com/office/drawing/2016/5/14/chartex" xmlns:mc="http://schemas.openxmlformats.org/markup-compatibility/2006" xmlns:aink="http://schemas.microsoft.com/office/drawing/2016/ink" xmlns:am3d="http://schemas.microsoft.com/office/drawing/2017/model3d" xmlns:o="urn:schemas-microsoft-com:office:office" xmlns:oel="http://schemas.microsoft.com/office/2019/extlst" xmlns:r="http://schemas.openxmlformats.org/officeDocument/2006/relationships" xmlns:m="http://schemas.openxmlformats.org/officeDocument/2006/math" xmlns:v="urn:schemas-microsoft-com:vml" xmlns:wp14="http://schemas.microsoft.com/office/word/2010/wordprocessingDrawing" xmlns:wp="http://schemas.openxmlformats.org/drawingml/2006/wordprocessingDrawing" xmlns:w10="urn:schemas-microsoft-com:office:word" xmlns:w="http://schemas.openxmlformats.org/wordprocessingml/2006/main" xmlns:w14="http://schemas.microsoft.com/office/word/2010/wordml" xmlns:w15="http://schemas.microsoft.com/office/word/2012/wordml" xmlns:w16cex="http://schemas.microsoft.com/office/word/2018/wordml/cex" xmlns:w16cid="http://schemas.microsoft.com/office/word/2016/wordml/cid" xmlns:w16="http://schemas.microsoft.com/office/word/2018/wordml" xmlns:w16sdtdh="http://schemas.microsoft.com/office/word/2020/wordml/sdtdatahash" xmlns:w16se="http://schemas.microsoft.com/office/word/2015/wordml/symex" xmlns:wpg="http://schemas.microsoft.com/office/word/2010/wordprocessingGroup" xmlns:wpi="http://schemas.microsoft.com/office/word/2010/wordprocessingInk" xmlns:wne="http://schemas.microsoft.com/office/word/2006/wordml" xmlns:wps="http://schemas.microsoft.com/office/word/2010/wordprocessingShape" mc:Ignorable="w14 w15 w16se w16cid w16 w16cex w16sdtdh wp14">
   <w:abstractNum w:abstractNumId="0" w15:restartNumberingAfterBreak="0">
+    <w:nsid w:val="1E3046B9"/>
+    <w:multiLevelType w:val="hybridMultilevel"/>
+    <w:tmpl w:val="56427974"/>
+    <w:lvl w:ilvl="0" w:tplc="C40C85A4">
+      <w:numFmt w:val="bullet"/>
+      <w:lvlText w:val="-"/>
+      <w:lvlJc w:val="left"/>
+      <w:pPr>
+        <w:ind w:left="720" w:hanging="360"/>
+      </w:pPr>
+      <w:rPr>
+        <w:rFonts w:ascii="Times New Roman" w:eastAsia="Times New Roman" w:hAnsi="Times New Roman" w:cs="Times New Roman" w:hint="default"/>
+      </w:rPr>
+    </w:lvl>
+    <w:lvl w:ilvl="1" w:tplc="040B0003" w:tentative="1">
+      <w:start w:val="1"/>
+      <w:numFmt w:val="bullet"/>
+      <w:lvlText w:val="o"/>
+      <w:lvlJc w:val="left"/>
+      <w:pPr>
+        <w:ind w:left="1440" w:hanging="360"/>
+      </w:pPr>
+      <w:rPr>
+        <w:rFonts w:ascii="Courier New" w:hAnsi="Courier New" w:cs="Courier New" w:hint="default"/>
+      </w:rPr>
+    </w:lvl>
+    <w:lvl w:ilvl="2" w:tplc="040B0005" w:tentative="1">
+      <w:start w:val="1"/>
+      <w:numFmt w:val="bullet"/>
+      <w:lvlText w:val=""/>
+      <w:lvlJc w:val="left"/>
+      <w:pPr>
+        <w:ind w:left="2160" w:hanging="360"/>
+      </w:pPr>
+      <w:rPr>
+        <w:rFonts w:ascii="Wingdings" w:hAnsi="Wingdings" w:hint="default"/>
+      </w:rPr>
+    </w:lvl>
+    <w:lvl w:ilvl="3" w:tplc="040B0001" w:tentative="1">
+      <w:start w:val="1"/>
+      <w:numFmt w:val="bullet"/>
+      <w:lvlText w:val=""/>
+      <w:lvlJc w:val="left"/>
+      <w:pPr>
+        <w:ind w:left="2880" w:hanging="360"/>
+      </w:pPr>
+      <w:rPr>
+        <w:rFonts w:ascii="Symbol" w:hAnsi="Symbol" w:hint="default"/>
+      </w:rPr>
+    </w:lvl>
+    <w:lvl w:ilvl="4" w:tplc="040B0003" w:tentative="1">
+      <w:start w:val="1"/>
+      <w:numFmt w:val="bullet"/>
+      <w:lvlText w:val="o"/>
+      <w:lvlJc w:val="left"/>
+      <w:pPr>
+        <w:ind w:left="3600" w:hanging="360"/>
+      </w:pPr>
+      <w:rPr>
+        <w:rFonts w:ascii="Courier New" w:hAnsi="Courier New" w:cs="Courier New" w:hint="default"/>
+      </w:rPr>
+    </w:lvl>
+    <w:lvl w:ilvl="5" w:tplc="040B0005" w:tentative="1">
+      <w:start w:val="1"/>
+      <w:numFmt w:val="bullet"/>
+      <w:lvlText w:val=""/>
+      <w:lvlJc w:val="left"/>
+      <w:pPr>
+        <w:ind w:left="4320" w:hanging="360"/>
+      </w:pPr>
+      <w:rPr>
+        <w:rFonts w:ascii="Wingdings" w:hAnsi="Wingdings" w:hint="default"/>
+      </w:rPr>
+    </w:lvl>
+    <w:lvl w:ilvl="6" w:tplc="040B0001" w:tentative="1">
+      <w:start w:val="1"/>
+      <w:numFmt w:val="bullet"/>
+      <w:lvlText w:val=""/>
+      <w:lvlJc w:val="left"/>
+      <w:pPr>
+        <w:ind w:left="5040" w:hanging="360"/>
+      </w:pPr>
+      <w:rPr>
+        <w:rFonts w:ascii="Symbol" w:hAnsi="Symbol" w:hint="default"/>
+      </w:rPr>
+    </w:lvl>
+    <w:lvl w:ilvl="7" w:tplc="040B0003" w:tentative="1">
+      <w:start w:val="1"/>
+      <w:numFmt w:val="bullet"/>
+      <w:lvlText w:val="o"/>
+      <w:lvlJc w:val="left"/>
+      <w:pPr>
+        <w:ind w:left="5760" w:hanging="360"/>
+      </w:pPr>
+      <w:rPr>
+        <w:rFonts w:ascii="Courier New" w:hAnsi="Courier New" w:cs="Courier New" w:hint="default"/>
+      </w:rPr>
+    </w:lvl>
+    <w:lvl w:ilvl="8" w:tplc="040B0005" w:tentative="1">
+      <w:start w:val="1"/>
+      <w:numFmt w:val="bullet"/>
+      <w:lvlText w:val=""/>
+      <w:lvlJc w:val="left"/>
+      <w:pPr>
+        <w:ind w:left="6480" w:hanging="360"/>
+      </w:pPr>
+      <w:rPr>
+        <w:rFonts w:ascii="Wingdings" w:hAnsi="Wingdings" w:hint="default"/>
+      </w:rPr>
+    </w:lvl>
+  </w:abstractNum>
+  <w:abstractNum w:abstractNumId="1" w15:restartNumberingAfterBreak="0">
     <w:nsid w:val="3B530E8E"/>
     <w:multiLevelType w:val="hybridMultilevel"/>
     <w:tmpl w:val="0C86E060"/>
@@ -1137,7 +1591,7 @@
       </w:pPr>
     </w:lvl>
   </w:abstractNum>
-  <w:abstractNum w:abstractNumId="1" w15:restartNumberingAfterBreak="0">
+  <w:abstractNum w:abstractNumId="2" w15:restartNumberingAfterBreak="0">
     <w:nsid w:val="3D2A2F30"/>
     <w:multiLevelType w:val="hybridMultilevel"/>
     <w:tmpl w:val="6720BA68"/>
@@ -1253,7 +1707,7 @@
       </w:pPr>
     </w:lvl>
   </w:abstractNum>
-  <w:abstractNum w:abstractNumId="2" w15:restartNumberingAfterBreak="0">
+  <w:abstractNum w:abstractNumId="3" w15:restartNumberingAfterBreak="0">
     <w:nsid w:val="41447CE1"/>
     <w:multiLevelType w:val="hybridMultilevel"/>
     <w:tmpl w:val="50DC5A4C"/>
@@ -1365,7 +1819,7 @@
       </w:rPr>
     </w:lvl>
   </w:abstractNum>
-  <w:abstractNum w:abstractNumId="3" w15:restartNumberingAfterBreak="0">
+  <w:abstractNum w:abstractNumId="4" w15:restartNumberingAfterBreak="0">
     <w:nsid w:val="455049AF"/>
     <w:multiLevelType w:val="multilevel"/>
     <w:tmpl w:val="034853E2"/>
@@ -1478,7 +1932,7 @@
       </w:pPr>
     </w:lvl>
   </w:abstractNum>
-  <w:abstractNum w:abstractNumId="4" w15:restartNumberingAfterBreak="0">
+  <w:abstractNum w:abstractNumId="5" w15:restartNumberingAfterBreak="0">
     <w:nsid w:val="5E9F3BDB"/>
     <w:multiLevelType w:val="hybridMultilevel"/>
     <w:tmpl w:val="2524393A"/>
@@ -1594,7 +2048,7 @@
       </w:pPr>
     </w:lvl>
   </w:abstractNum>
-  <w:abstractNum w:abstractNumId="5" w15:restartNumberingAfterBreak="0">
+  <w:abstractNum w:abstractNumId="6" w15:restartNumberingAfterBreak="0">
     <w:nsid w:val="7411730C"/>
     <w:multiLevelType w:val="hybridMultilevel"/>
     <w:tmpl w:val="220EE75A"/>
@@ -1710,7 +2164,7 @@
       </w:pPr>
     </w:lvl>
   </w:abstractNum>
-  <w:abstractNum w:abstractNumId="6" w15:restartNumberingAfterBreak="0">
+  <w:abstractNum w:abstractNumId="7" w15:restartNumberingAfterBreak="0">
     <w:nsid w:val="75702816"/>
     <w:multiLevelType w:val="hybridMultilevel"/>
     <w:tmpl w:val="43CEABBE"/>
@@ -1826,7 +2280,7 @@
       </w:pPr>
     </w:lvl>
   </w:abstractNum>
-  <w:abstractNum w:abstractNumId="7" w15:restartNumberingAfterBreak="0">
+  <w:abstractNum w:abstractNumId="8" w15:restartNumberingAfterBreak="0">
     <w:nsid w:val="783739AA"/>
     <w:multiLevelType w:val="hybridMultilevel"/>
     <w:tmpl w:val="2B4A0BC6"/>
@@ -1938,7 +2392,7 @@
       </w:rPr>
     </w:lvl>
   </w:abstractNum>
-  <w:abstractNum w:abstractNumId="8" w15:restartNumberingAfterBreak="0">
+  <w:abstractNum w:abstractNumId="9" w15:restartNumberingAfterBreak="0">
     <w:nsid w:val="7B275709"/>
     <w:multiLevelType w:val="hybridMultilevel"/>
     <w:tmpl w:val="49C43494"/>
@@ -2054,7 +2508,7 @@
       </w:pPr>
     </w:lvl>
   </w:abstractNum>
-  <w:abstractNum w:abstractNumId="9" w15:restartNumberingAfterBreak="0">
+  <w:abstractNum w:abstractNumId="10" w15:restartNumberingAfterBreak="0">
     <w:nsid w:val="7C981A45"/>
     <w:multiLevelType w:val="multilevel"/>
     <w:tmpl w:val="034853E2"/>
@@ -2177,34 +2631,37 @@
     </w:lvl>
   </w:abstractNum>
   <w:num w:numId="1" w16cid:durableId="234167804">
+    <w:abstractNumId w:val="7"/>
+  </w:num>
+  <w:num w:numId="2" w16cid:durableId="634992246">
+    <w:abstractNumId w:val="2"/>
+  </w:num>
+  <w:num w:numId="3" w16cid:durableId="1905482795">
+    <w:abstractNumId w:val="10"/>
+  </w:num>
+  <w:num w:numId="4" w16cid:durableId="1793015596">
+    <w:abstractNumId w:val="1"/>
+  </w:num>
+  <w:num w:numId="5" w16cid:durableId="617444911">
     <w:abstractNumId w:val="6"/>
   </w:num>
-  <w:num w:numId="2" w16cid:durableId="634992246">
-    <w:abstractNumId w:val="1"/>
-  </w:num>
-  <w:num w:numId="3" w16cid:durableId="1905482795">
+  <w:num w:numId="6" w16cid:durableId="703284632">
     <w:abstractNumId w:val="9"/>
   </w:num>
-  <w:num w:numId="4" w16cid:durableId="1793015596">
-    <w:abstractNumId w:val="0"/>
-  </w:num>
-  <w:num w:numId="5" w16cid:durableId="617444911">
+  <w:num w:numId="7" w16cid:durableId="1491218971">
     <w:abstractNumId w:val="5"/>
   </w:num>
-  <w:num w:numId="6" w16cid:durableId="703284632">
+  <w:num w:numId="8" w16cid:durableId="890962309">
+    <w:abstractNumId w:val="4"/>
+  </w:num>
+  <w:num w:numId="9" w16cid:durableId="1784180426">
     <w:abstractNumId w:val="8"/>
   </w:num>
-  <w:num w:numId="7" w16cid:durableId="1491218971">
-    <w:abstractNumId w:val="4"/>
-  </w:num>
-  <w:num w:numId="8" w16cid:durableId="890962309">
+  <w:num w:numId="10" w16cid:durableId="667444635">
     <w:abstractNumId w:val="3"/>
   </w:num>
-  <w:num w:numId="9" w16cid:durableId="1784180426">
-    <w:abstractNumId w:val="7"/>
-  </w:num>
-  <w:num w:numId="10" w16cid:durableId="667444635">
-    <w:abstractNumId w:val="2"/>
+  <w:num w:numId="11" w16cid:durableId="1936210693">
+    <w:abstractNumId w:val="0"/>
   </w:num>
 </w:numbering>
 </file>
@@ -3631,12 +4088,12 @@
 </file>
 
 <file path=customXml/item1.xml><?xml version="1.0" encoding="utf-8"?>
-<?mso-contentType ?>
-<FormTemplates xmlns="http://schemas.microsoft.com/sharepoint/v3/contenttype/forms">
-  <Display>DocumentLibraryForm</Display>
-  <Edit>DocumentLibraryForm</Edit>
-  <New>DocumentLibraryForm</New>
-</FormTemplates>
+<p:properties xmlns:p="http://schemas.microsoft.com/office/2006/metadata/properties" xmlns:xsi="http://www.w3.org/2001/XMLSchema-instance" xmlns:pc="http://schemas.microsoft.com/office/infopath/2007/PartnerControls">
+  <documentManagement>
+    <PublishingExpirationDate xmlns="http://schemas.microsoft.com/sharepoint/v3" xsi:nil="true"/>
+    <PublishingStartDate xmlns="http://schemas.microsoft.com/sharepoint/v3" xsi:nil="true"/>
+  </documentManagement>
+</p:properties>
 </file>
 
 <file path=customXml/item2.xml><?xml version="1.0" encoding="utf-8"?>
@@ -3706,18 +4163,20 @@
 </file>
 
 <file path=customXml/item3.xml><?xml version="1.0" encoding="utf-8"?>
-<p:properties xmlns:p="http://schemas.microsoft.com/office/2006/metadata/properties" xmlns:xsi="http://www.w3.org/2001/XMLSchema-instance" xmlns:pc="http://schemas.microsoft.com/office/infopath/2007/PartnerControls">
-  <documentManagement>
-    <PublishingExpirationDate xmlns="http://schemas.microsoft.com/sharepoint/v3" xsi:nil="true"/>
-    <PublishingStartDate xmlns="http://schemas.microsoft.com/sharepoint/v3" xsi:nil="true"/>
-  </documentManagement>
-</p:properties>
+<?mso-contentType ?>
+<FormTemplates xmlns="http://schemas.microsoft.com/sharepoint/v3/contenttype/forms">
+  <Display>DocumentLibraryForm</Display>
+  <Edit>DocumentLibraryForm</Edit>
+  <New>DocumentLibraryForm</New>
+</FormTemplates>
 </file>
 
 <file path=customXml/itemProps1.xml><?xml version="1.0" encoding="utf-8"?>
-<ds:datastoreItem xmlns:ds="http://schemas.openxmlformats.org/officeDocument/2006/customXml" ds:itemID="{13FBD2FA-5696-460D-A278-9A302A0F72AE}">
+<ds:datastoreItem xmlns:ds="http://schemas.openxmlformats.org/officeDocument/2006/customXml" ds:itemID="{FA8F0064-303C-446D-896E-46EEB9A79DC3}">
   <ds:schemaRefs>
-    <ds:schemaRef ds:uri="http://schemas.microsoft.com/sharepoint/v3/contenttype/forms"/>
+    <ds:schemaRef ds:uri="http://schemas.microsoft.com/office/2006/metadata/properties"/>
+    <ds:schemaRef ds:uri="http://schemas.microsoft.com/office/infopath/2007/PartnerControls"/>
+    <ds:schemaRef ds:uri="http://schemas.microsoft.com/sharepoint/v3"/>
   </ds:schemaRefs>
 </ds:datastoreItem>
 </file>
@@ -3740,11 +4199,9 @@
 </file>
 
 <file path=customXml/itemProps3.xml><?xml version="1.0" encoding="utf-8"?>
-<ds:datastoreItem xmlns:ds="http://schemas.openxmlformats.org/officeDocument/2006/customXml" ds:itemID="{FA8F0064-303C-446D-896E-46EEB9A79DC3}">
+<ds:datastoreItem xmlns:ds="http://schemas.openxmlformats.org/officeDocument/2006/customXml" ds:itemID="{13FBD2FA-5696-460D-A278-9A302A0F72AE}">
   <ds:schemaRefs>
-    <ds:schemaRef ds:uri="http://schemas.microsoft.com/office/2006/metadata/properties"/>
-    <ds:schemaRef ds:uri="http://schemas.microsoft.com/office/infopath/2007/PartnerControls"/>
-    <ds:schemaRef ds:uri="http://schemas.microsoft.com/sharepoint/v3"/>
+    <ds:schemaRef ds:uri="http://schemas.microsoft.com/sharepoint/v3/contenttype/forms"/>
   </ds:schemaRefs>
 </ds:datastoreItem>
 </file>
</xml_diff>

<commit_message>
Lisätty 27.2 ja 29.2 opitut asiat muistiin
</commit_message>
<xml_diff>
--- a/SDS_learning_diary_HäkkinenSanna.docx
+++ b/SDS_learning_diary_HäkkinenSanna.docx
@@ -13,7 +13,6 @@
           <w:szCs w:val="24"/>
         </w:rPr>
       </w:pPr>
-      <w:proofErr w:type="spellStart"/>
       <w:r>
         <w:rPr>
           <w:rFonts w:ascii="Times New Roman" w:hAnsi="Times New Roman" w:cs="Times New Roman"/>
@@ -21,49 +20,8 @@
           <w:sz w:val="24"/>
           <w:szCs w:val="24"/>
         </w:rPr>
-        <w:t>Lappeenrannan</w:t>
-      </w:r>
-      <w:proofErr w:type="spellEnd"/>
-      <w:r>
-        <w:rPr>
-          <w:rFonts w:ascii="Times New Roman" w:hAnsi="Times New Roman" w:cs="Times New Roman"/>
-          <w:b w:val="0"/>
-          <w:sz w:val="24"/>
-          <w:szCs w:val="24"/>
-        </w:rPr>
-        <w:t xml:space="preserve"> </w:t>
-      </w:r>
-      <w:proofErr w:type="spellStart"/>
-      <w:r>
-        <w:rPr>
-          <w:rFonts w:ascii="Times New Roman" w:hAnsi="Times New Roman" w:cs="Times New Roman"/>
-          <w:b w:val="0"/>
-          <w:sz w:val="24"/>
-          <w:szCs w:val="24"/>
-        </w:rPr>
-        <w:t>teknillinen</w:t>
-      </w:r>
-      <w:proofErr w:type="spellEnd"/>
-      <w:r>
-        <w:rPr>
-          <w:rFonts w:ascii="Times New Roman" w:hAnsi="Times New Roman" w:cs="Times New Roman"/>
-          <w:b w:val="0"/>
-          <w:sz w:val="24"/>
-          <w:szCs w:val="24"/>
-        </w:rPr>
-        <w:t xml:space="preserve"> </w:t>
-      </w:r>
-      <w:proofErr w:type="spellStart"/>
-      <w:r>
-        <w:rPr>
-          <w:rFonts w:ascii="Times New Roman" w:hAnsi="Times New Roman" w:cs="Times New Roman"/>
-          <w:b w:val="0"/>
-          <w:sz w:val="24"/>
-          <w:szCs w:val="24"/>
-        </w:rPr>
-        <w:t>yliopisto</w:t>
-      </w:r>
-      <w:proofErr w:type="spellEnd"/>
+        <w:t>Lappeenrannan teknillinen yliopisto</w:t>
+      </w:r>
     </w:p>
     <w:p>
       <w:pPr>
@@ -575,15 +533,7 @@
         <w:t xml:space="preserve"> succeed to make the main page</w:t>
       </w:r>
       <w:r>
-        <w:t xml:space="preserve"> – </w:t>
-      </w:r>
-      <w:proofErr w:type="spellStart"/>
-      <w:r>
-        <w:t>yei</w:t>
-      </w:r>
-      <w:proofErr w:type="spellEnd"/>
-      <w:r>
-        <w:t>!</w:t>
+        <w:t xml:space="preserve"> – yei!</w:t>
       </w:r>
     </w:p>
     <w:p>
@@ -598,15 +548,7 @@
         <w:t xml:space="preserve">: </w:t>
       </w:r>
       <w:r>
-        <w:t xml:space="preserve">This session included a lot of new information for me. First, the “link” between sass and </w:t>
-      </w:r>
-      <w:proofErr w:type="spellStart"/>
-      <w:r>
-        <w:t>css</w:t>
-      </w:r>
-      <w:proofErr w:type="spellEnd"/>
-      <w:r>
-        <w:t xml:space="preserve"> came more clearer to</w:t>
+        <w:t>This session included a lot of new information for me. First, the “link” between sass and css came more clearer to</w:t>
       </w:r>
       <w:r>
         <w:t xml:space="preserve"> understand</w:t>
@@ -926,13 +868,8 @@
       <w:r>
         <w:t xml:space="preserve">Sass </w:t>
       </w:r>
-      <w:proofErr w:type="spellStart"/>
-      <w:r>
-        <w:t>mixins</w:t>
-      </w:r>
-      <w:proofErr w:type="spellEnd"/>
-      <w:r>
-        <w:t xml:space="preserve"> </w:t>
+      <w:r>
+        <w:t xml:space="preserve">mixins </w:t>
       </w:r>
       <w:r>
         <w:t xml:space="preserve">and understood </w:t>
@@ -973,13 +910,7 @@
         <w:t>: I watch</w:t>
       </w:r>
       <w:r>
-        <w:t>ed</w:t>
-      </w:r>
-      <w:r>
-        <w:t xml:space="preserve"> </w:t>
-      </w:r>
-      <w:r>
-        <w:t xml:space="preserve">the fifth </w:t>
+        <w:t xml:space="preserve">ed the fifth </w:t>
       </w:r>
       <w:r>
         <w:t>mandatory video about “</w:t>
@@ -1015,61 +946,11 @@
         <w:t xml:space="preserve">: </w:t>
       </w:r>
       <w:r>
-        <w:t xml:space="preserve">I learn the basic idea of </w:t>
-      </w:r>
-      <w:r>
-        <w:t>CSS Grid</w:t>
-      </w:r>
-      <w:r>
-        <w:t xml:space="preserve"> and how to use it in practice. I also get the idea how to </w:t>
-      </w:r>
-      <w:r>
-        <w:t xml:space="preserve">add grid template areas </w:t>
-      </w:r>
-      <w:r>
-        <w:t>and</w:t>
-      </w:r>
-      <w:r>
-        <w:t xml:space="preserve"> map out the </w:t>
-      </w:r>
-      <w:r>
-        <w:t xml:space="preserve">personal </w:t>
-      </w:r>
-      <w:r>
-        <w:t>layout.</w:t>
-      </w:r>
-      <w:r>
-        <w:t xml:space="preserve"> I</w:t>
-      </w:r>
-      <w:r>
-        <w:t xml:space="preserve"> learn </w:t>
-      </w:r>
-      <w:r>
-        <w:t xml:space="preserve">to use </w:t>
+        <w:t xml:space="preserve">I learn the basic idea of CSS Grid and how to use it in practice. I also get the idea how to add grid template areas and map out the personal layout. I learn to use </w:t>
       </w:r>
       <w:r>
         <w:lastRenderedPageBreak/>
-        <w:t xml:space="preserve">media </w:t>
-      </w:r>
-      <w:proofErr w:type="spellStart"/>
-      <w:r>
-        <w:t>mixins</w:t>
-      </w:r>
-      <w:proofErr w:type="spellEnd"/>
-      <w:r>
-        <w:t xml:space="preserve"> when </w:t>
-      </w:r>
-      <w:r>
-        <w:t>mak</w:t>
-      </w:r>
-      <w:r>
-        <w:t>ing</w:t>
-      </w:r>
-      <w:r>
-        <w:t xml:space="preserve"> the page responsive</w:t>
-      </w:r>
-      <w:r>
-        <w:t xml:space="preserve"> and looking good for different screen sizes. </w:t>
+        <w:t xml:space="preserve">media mixins when making the page responsive and looking good for different screen sizes. </w:t>
       </w:r>
       <w:r>
         <w:t xml:space="preserve">In the video, grid headings were used in </w:t>
@@ -1106,44 +987,278 @@
       </w:r>
     </w:p>
     <w:p/>
+    <w:p>
+      <w:pPr>
+        <w:pStyle w:val="Otsikko3"/>
+        <w:numPr>
+          <w:ilvl w:val="0"/>
+          <w:numId w:val="0"/>
+        </w:numPr>
+        <w:ind w:left="720" w:hanging="720"/>
+        <w:rPr>
+          <w:lang w:val="fi-FI"/>
+        </w:rPr>
+      </w:pPr>
+      <w:r>
+        <w:rPr>
+          <w:lang w:val="fi-FI"/>
+        </w:rPr>
+        <w:t>Date: 2</w:t>
+      </w:r>
+      <w:r>
+        <w:rPr>
+          <w:lang w:val="fi-FI"/>
+        </w:rPr>
+        <w:t>7</w:t>
+      </w:r>
+      <w:r>
+        <w:rPr>
+          <w:lang w:val="fi-FI"/>
+        </w:rPr>
+        <w:t>.2.2024</w:t>
+      </w:r>
+    </w:p>
+    <w:p>
+      <w:pPr>
+        <w:rPr>
+          <w:lang w:val="fi-FI"/>
+        </w:rPr>
+      </w:pPr>
+      <w:r>
+        <w:rPr>
+          <w:b/>
+          <w:bCs/>
+          <w:lang w:val="fi-FI"/>
+        </w:rPr>
+        <w:t>Activity</w:t>
+      </w:r>
+      <w:r>
+        <w:rPr>
+          <w:lang w:val="fi-FI"/>
+        </w:rPr>
+        <w:t xml:space="preserve">: </w:t>
+      </w:r>
+      <w:r>
+        <w:rPr>
+          <w:lang w:val="fi-FI"/>
+        </w:rPr>
+        <w:t>Kokeilin index-sivun toimintaa näppäimmist</w:t>
+      </w:r>
+      <w:r>
+        <w:rPr>
+          <w:lang w:val="fi-FI"/>
+        </w:rPr>
+        <w:t xml:space="preserve">öllä – ei toiminut! </w:t>
+      </w:r>
+      <w:r>
+        <w:t>Hain tietoa näppäimistökohdennuksesta ja toiminnon toteuttamisesta enter näppäimellä</w:t>
+      </w:r>
+      <w:r>
+        <w:t>.</w:t>
+      </w:r>
+      <w:r>
+        <w:t xml:space="preserve"> </w:t>
+      </w:r>
+      <w:r>
+        <w:rPr>
+          <w:lang w:val="fi-FI"/>
+        </w:rPr>
+        <w:t>Löytämäni ohjeet JavaSchoolista linkillä tähän. Keskustelua ChatGPT:n kanssa aiheesta ja koodin viilaamista.</w:t>
+      </w:r>
+      <w:r>
+        <w:rPr>
+          <w:lang w:val="fi-FI"/>
+        </w:rPr>
+        <w:t xml:space="preserve"> Sain etusivun menu-valikon toimimaan näppäimistöllä. Ruudunlukijan demo jää toiseen kertaan.</w:t>
+      </w:r>
+    </w:p>
+    <w:p>
+      <w:pPr>
+        <w:rPr>
+          <w:lang w:val="fi-FI"/>
+        </w:rPr>
+      </w:pPr>
+      <w:r>
+        <w:rPr>
+          <w:b/>
+          <w:bCs/>
+          <w:lang w:val="fi-FI"/>
+        </w:rPr>
+        <w:t>Learning outcome</w:t>
+      </w:r>
+      <w:r>
+        <w:rPr>
+          <w:lang w:val="fi-FI"/>
+        </w:rPr>
+        <w:t xml:space="preserve">: </w:t>
+      </w:r>
+      <w:r>
+        <w:rPr>
+          <w:lang w:val="fi-FI"/>
+        </w:rPr>
+        <w:t>Opin aria id käytöstä ja</w:t>
+      </w:r>
+      <w:r>
+        <w:rPr>
+          <w:lang w:val="fi-FI"/>
+        </w:rPr>
+        <w:t xml:space="preserve"> java event listenerin ja even handlerin käytön.</w:t>
+      </w:r>
+    </w:p>
+    <w:p>
+      <w:pPr>
+        <w:rPr>
+          <w:lang w:val="fi-FI"/>
+        </w:rPr>
+      </w:pPr>
+    </w:p>
+    <w:p>
+      <w:pPr>
+        <w:pStyle w:val="Otsikko3"/>
+        <w:numPr>
+          <w:ilvl w:val="0"/>
+          <w:numId w:val="0"/>
+        </w:numPr>
+        <w:ind w:left="720" w:hanging="720"/>
+      </w:pPr>
+      <w:r>
+        <w:t>Date: 2</w:t>
+      </w:r>
+      <w:r>
+        <w:t>9</w:t>
+      </w:r>
+      <w:r>
+        <w:t>.2.2024</w:t>
+      </w:r>
+    </w:p>
+    <w:p>
+      <w:r>
+        <w:rPr>
+          <w:b/>
+          <w:bCs/>
+        </w:rPr>
+        <w:t>Activity</w:t>
+      </w:r>
+      <w:r>
+        <w:t>: I watch</w:t>
+      </w:r>
+      <w:r>
+        <w:t xml:space="preserve">ed the </w:t>
+      </w:r>
+      <w:r>
+        <w:t>sixth</w:t>
+      </w:r>
+      <w:r>
+        <w:t xml:space="preserve"> </w:t>
+      </w:r>
+      <w:r>
+        <w:t>mandatory video about “</w:t>
+      </w:r>
+      <w:r>
+        <w:t>Work and Contact Pages</w:t>
+      </w:r>
+      <w:r>
+        <w:t xml:space="preserve">” </w:t>
+      </w:r>
+      <w:r>
+        <w:t xml:space="preserve">and </w:t>
+      </w:r>
+      <w:r>
+        <w:t xml:space="preserve">continued coding </w:t>
+      </w:r>
+      <w:r>
+        <w:t xml:space="preserve">my course work at the same time. I created </w:t>
+      </w:r>
+      <w:r>
+        <w:t>Work- and Contact</w:t>
+      </w:r>
+      <w:r>
+        <w:t>-page</w:t>
+      </w:r>
+      <w:r>
+        <w:t>s</w:t>
+      </w:r>
+      <w:r>
+        <w:t xml:space="preserve"> using CSS Grid and </w:t>
+      </w:r>
+      <w:r>
+        <w:t>flexbox</w:t>
+      </w:r>
+      <w:r>
+        <w:t>.</w:t>
+      </w:r>
+    </w:p>
+    <w:p>
+      <w:r>
+        <w:rPr>
+          <w:b/>
+          <w:bCs/>
+        </w:rPr>
+        <w:t>Learning outcome</w:t>
+      </w:r>
+      <w:r>
+        <w:t xml:space="preserve">: </w:t>
+      </w:r>
+      <w:r>
+        <w:t xml:space="preserve">I learn </w:t>
+      </w:r>
+      <w:r>
+        <w:t xml:space="preserve">another implementation </w:t>
+      </w:r>
+      <w:r>
+        <w:t xml:space="preserve">of CSS Grid and how to use it in practice. </w:t>
+      </w:r>
+    </w:p>
     <w:p/>
     <w:p>
       <w:r>
-        <w:t xml:space="preserve">Omat </w:t>
-      </w:r>
-      <w:proofErr w:type="spellStart"/>
-      <w:r>
-        <w:t>muistiinpanot</w:t>
-      </w:r>
-      <w:proofErr w:type="spellEnd"/>
-      <w:r>
-        <w:t xml:space="preserve"> </w:t>
-      </w:r>
-      <w:proofErr w:type="spellStart"/>
-      <w:r>
-        <w:t>muistiin</w:t>
-      </w:r>
-      <w:proofErr w:type="spellEnd"/>
-      <w:r>
-        <w:t>:</w:t>
-      </w:r>
-    </w:p>
-    <w:p>
-      <w:proofErr w:type="spellStart"/>
-      <w:r>
-        <w:t>noudatetaan</w:t>
-      </w:r>
-      <w:proofErr w:type="spellEnd"/>
-      <w:r>
-        <w:t xml:space="preserve"> jo </w:t>
-      </w:r>
-      <w:proofErr w:type="spellStart"/>
-      <w:r>
-        <w:t>kriteeriä</w:t>
-      </w:r>
-      <w:proofErr w:type="spellEnd"/>
-      <w:r>
-        <w:t xml:space="preserve"> </w:t>
+        <w:rPr>
+          <w:rFonts w:ascii="Verdana" w:hAnsi="Verdana"/>
+          <w:color w:val="000000"/>
+          <w:shd w:val="clear" w:color="auto" w:fill="FFFFFF"/>
+        </w:rPr>
+        <w:t>1. In this part you will learn more about CSS grid</w:t>
+      </w:r>
+      <w:r>
+        <w:rPr>
+          <w:rFonts w:ascii="Verdana" w:hAnsi="Verdana"/>
+          <w:color w:val="000000"/>
+        </w:rPr>
+        <w:br/>
+      </w:r>
+      <w:r>
+        <w:rPr>
+          <w:rFonts w:ascii="Verdana" w:hAnsi="Verdana"/>
+          <w:color w:val="000000"/>
+          <w:shd w:val="clear" w:color="auto" w:fill="FFFFFF"/>
+        </w:rPr>
+        <w:t>2. You will learn how to use Flexbox</w:t>
+      </w:r>
+      <w:r>
+        <w:rPr>
+          <w:rFonts w:ascii="Verdana" w:hAnsi="Verdana"/>
+          <w:color w:val="000000"/>
+        </w:rPr>
+        <w:br/>
+      </w:r>
+      <w:r>
+        <w:rPr>
+          <w:rFonts w:ascii="Verdana" w:hAnsi="Verdana"/>
+          <w:color w:val="000000"/>
+          <w:shd w:val="clear" w:color="auto" w:fill="FFFFFF"/>
+        </w:rPr>
+        <w:t>3. You will also learn the properties of both layouts</w:t>
+      </w:r>
+    </w:p>
+    <w:p/>
+    <w:p>
+      <w:r>
+        <w:t>Omat muistiinpanot muistiin:</w:t>
+      </w:r>
+    </w:p>
+    <w:p>
+      <w:r>
+        <w:t xml:space="preserve">noudatetaan jo kriteeriä </w:t>
       </w:r>
     </w:p>
     <w:p>
@@ -1154,21 +1269,8 @@
           <w:numId w:val="11"/>
         </w:numPr>
       </w:pPr>
-      <w:proofErr w:type="spellStart"/>
-      <w:r>
-        <w:t>sivulla</w:t>
-      </w:r>
-      <w:proofErr w:type="spellEnd"/>
-      <w:r>
-        <w:t xml:space="preserve"> on </w:t>
-      </w:r>
-      <w:proofErr w:type="spellStart"/>
-      <w:r>
-        <w:t>otsikko</w:t>
-      </w:r>
-      <w:proofErr w:type="spellEnd"/>
-      <w:r>
-        <w:t xml:space="preserve"> ( title) </w:t>
+      <w:r>
+        <w:t xml:space="preserve">sivulla on otsikko ( title) </w:t>
       </w:r>
     </w:p>
     <w:p>
@@ -1179,35 +1281,9 @@
           <w:numId w:val="11"/>
         </w:numPr>
       </w:pPr>
-      <w:proofErr w:type="spellStart"/>
-      <w:r>
-        <w:t>sivun</w:t>
-      </w:r>
-      <w:proofErr w:type="spellEnd"/>
-      <w:r>
-        <w:t xml:space="preserve"> </w:t>
-      </w:r>
-      <w:proofErr w:type="spellStart"/>
-      <w:r>
-        <w:t>otsikot</w:t>
-      </w:r>
-      <w:proofErr w:type="spellEnd"/>
-      <w:r>
-        <w:t xml:space="preserve"> </w:t>
-      </w:r>
-      <w:proofErr w:type="spellStart"/>
-      <w:r>
-        <w:t>kuvailevat</w:t>
-      </w:r>
-      <w:proofErr w:type="spellEnd"/>
-      <w:r>
-        <w:t xml:space="preserve"> </w:t>
-      </w:r>
-      <w:proofErr w:type="spellStart"/>
-      <w:r>
-        <w:t>sisällön</w:t>
-      </w:r>
-      <w:proofErr w:type="spellEnd"/>
+      <w:r>
+        <w:t>sivun otsikot kuvailevat sisällön</w:t>
+      </w:r>
     </w:p>
     <w:p>
       <w:pPr>
@@ -1217,13 +1293,8 @@
           <w:numId w:val="11"/>
         </w:numPr>
       </w:pPr>
-      <w:proofErr w:type="spellStart"/>
-      <w:r>
-        <w:t>näppäimistökäyttö</w:t>
-      </w:r>
-      <w:proofErr w:type="spellEnd"/>
-      <w:r>
-        <w:t>?</w:t>
+      <w:r>
+        <w:t>näppäimistökäyttö?</w:t>
       </w:r>
     </w:p>
     <w:p>
@@ -1234,11 +1305,9 @@
           <w:numId w:val="11"/>
         </w:numPr>
       </w:pPr>
-      <w:proofErr w:type="spellStart"/>
       <w:r>
         <w:t>reaponsiivisuus</w:t>
       </w:r>
-      <w:proofErr w:type="spellEnd"/>
     </w:p>
     <w:p>
       <w:pPr>
@@ -1248,29 +1317,20 @@
           <w:numId w:val="11"/>
         </w:numPr>
       </w:pPr>
-      <w:proofErr w:type="spellStart"/>
-      <w:r>
-        <w:t>pelkän</w:t>
-      </w:r>
-      <w:proofErr w:type="spellEnd"/>
-      <w:r>
-        <w:t xml:space="preserve"> </w:t>
-      </w:r>
-      <w:proofErr w:type="spellStart"/>
-      <w:r>
-        <w:t>tekstin</w:t>
-      </w:r>
-      <w:proofErr w:type="spellEnd"/>
-      <w:r>
-        <w:t xml:space="preserve"> </w:t>
-      </w:r>
-      <w:proofErr w:type="spellStart"/>
-      <w:r>
-        <w:t>suurentaminen</w:t>
-      </w:r>
-      <w:proofErr w:type="spellEnd"/>
-      <w:r>
-        <w:t xml:space="preserve"> 200%?</w:t>
+      <w:r>
+        <w:t>pelkän tekstin suurentaminen 200%?</w:t>
+      </w:r>
+    </w:p>
+    <w:p>
+      <w:pPr>
+        <w:pStyle w:val="Luettelokappale"/>
+        <w:numPr>
+          <w:ilvl w:val="0"/>
+          <w:numId w:val="11"/>
+        </w:numPr>
+      </w:pPr>
+      <w:r>
+        <w:t>Toiminta ruudunlukijalla?</w:t>
       </w:r>
     </w:p>
     <w:p/>
@@ -4088,12 +4148,12 @@
 </file>
 
 <file path=customXml/item1.xml><?xml version="1.0" encoding="utf-8"?>
-<p:properties xmlns:p="http://schemas.microsoft.com/office/2006/metadata/properties" xmlns:xsi="http://www.w3.org/2001/XMLSchema-instance" xmlns:pc="http://schemas.microsoft.com/office/infopath/2007/PartnerControls">
-  <documentManagement>
-    <PublishingExpirationDate xmlns="http://schemas.microsoft.com/sharepoint/v3" xsi:nil="true"/>
-    <PublishingStartDate xmlns="http://schemas.microsoft.com/sharepoint/v3" xsi:nil="true"/>
-  </documentManagement>
-</p:properties>
+<?mso-contentType ?>
+<FormTemplates xmlns="http://schemas.microsoft.com/sharepoint/v3/contenttype/forms">
+  <Display>DocumentLibraryForm</Display>
+  <Edit>DocumentLibraryForm</Edit>
+  <New>DocumentLibraryForm</New>
+</FormTemplates>
 </file>
 
 <file path=customXml/item2.xml><?xml version="1.0" encoding="utf-8"?>
@@ -4163,20 +4223,18 @@
 </file>
 
 <file path=customXml/item3.xml><?xml version="1.0" encoding="utf-8"?>
-<?mso-contentType ?>
-<FormTemplates xmlns="http://schemas.microsoft.com/sharepoint/v3/contenttype/forms">
-  <Display>DocumentLibraryForm</Display>
-  <Edit>DocumentLibraryForm</Edit>
-  <New>DocumentLibraryForm</New>
-</FormTemplates>
+<p:properties xmlns:p="http://schemas.microsoft.com/office/2006/metadata/properties" xmlns:xsi="http://www.w3.org/2001/XMLSchema-instance" xmlns:pc="http://schemas.microsoft.com/office/infopath/2007/PartnerControls">
+  <documentManagement>
+    <PublishingExpirationDate xmlns="http://schemas.microsoft.com/sharepoint/v3" xsi:nil="true"/>
+    <PublishingStartDate xmlns="http://schemas.microsoft.com/sharepoint/v3" xsi:nil="true"/>
+  </documentManagement>
+</p:properties>
 </file>
 
 <file path=customXml/itemProps1.xml><?xml version="1.0" encoding="utf-8"?>
-<ds:datastoreItem xmlns:ds="http://schemas.openxmlformats.org/officeDocument/2006/customXml" ds:itemID="{FA8F0064-303C-446D-896E-46EEB9A79DC3}">
+<ds:datastoreItem xmlns:ds="http://schemas.openxmlformats.org/officeDocument/2006/customXml" ds:itemID="{13FBD2FA-5696-460D-A278-9A302A0F72AE}">
   <ds:schemaRefs>
-    <ds:schemaRef ds:uri="http://schemas.microsoft.com/office/2006/metadata/properties"/>
-    <ds:schemaRef ds:uri="http://schemas.microsoft.com/office/infopath/2007/PartnerControls"/>
-    <ds:schemaRef ds:uri="http://schemas.microsoft.com/sharepoint/v3"/>
+    <ds:schemaRef ds:uri="http://schemas.microsoft.com/sharepoint/v3/contenttype/forms"/>
   </ds:schemaRefs>
 </ds:datastoreItem>
 </file>
@@ -4199,9 +4257,11 @@
 </file>
 
 <file path=customXml/itemProps3.xml><?xml version="1.0" encoding="utf-8"?>
-<ds:datastoreItem xmlns:ds="http://schemas.openxmlformats.org/officeDocument/2006/customXml" ds:itemID="{13FBD2FA-5696-460D-A278-9A302A0F72AE}">
+<ds:datastoreItem xmlns:ds="http://schemas.openxmlformats.org/officeDocument/2006/customXml" ds:itemID="{FA8F0064-303C-446D-896E-46EEB9A79DC3}">
   <ds:schemaRefs>
-    <ds:schemaRef ds:uri="http://schemas.microsoft.com/sharepoint/v3/contenttype/forms"/>
+    <ds:schemaRef ds:uri="http://schemas.microsoft.com/office/2006/metadata/properties"/>
+    <ds:schemaRef ds:uri="http://schemas.microsoft.com/office/infopath/2007/PartnerControls"/>
+    <ds:schemaRef ds:uri="http://schemas.microsoft.com/sharepoint/v3"/>
   </ds:schemaRefs>
 </ds:datastoreItem>
 </file>
</xml_diff>